<commit_message>
updated the answer sheets (redistribute material of steps 3 and 4, fixed some text and years).
</commit_message>
<xml_diff>
--- a/Step-1/Actual_ET_1-answer-sheet.docx
+++ b/Step-1/Actual_ET_1-answer-sheet.docx
@@ -1,6 +1,6 @@
 
 <file path=word/document.xml><?xml version="1.0" encoding="utf-8"?>
-<w:document xmlns:wpc="http://schemas.microsoft.com/office/word/2010/wordprocessingCanvas" xmlns:cx="http://schemas.microsoft.com/office/drawing/2014/chartex" xmlns:cx1="http://schemas.microsoft.com/office/drawing/2015/9/8/chartex" xmlns:cx2="http://schemas.microsoft.com/office/drawing/2015/10/21/chartex" xmlns:cx3="http://schemas.microsoft.com/office/drawing/2016/5/9/chartex" xmlns:cx4="http://schemas.microsoft.com/office/drawing/2016/5/10/chartex" xmlns:cx5="http://schemas.microsoft.com/office/drawing/2016/5/11/chartex" xmlns:cx6="http://schemas.microsoft.com/office/drawing/2016/5/12/chartex" xmlns:cx7="http://schemas.microsoft.com/office/drawing/2016/5/13/chartex" xmlns:cx8="http://schemas.microsoft.com/office/drawing/2016/5/14/chartex" xmlns:mc="http://schemas.openxmlformats.org/markup-compatibility/2006" xmlns:aink="http://schemas.microsoft.com/office/drawing/2016/ink" xmlns:am3d="http://schemas.microsoft.com/office/drawing/2017/model3d" xmlns:o="urn:schemas-microsoft-com:office:office" xmlns:r="http://schemas.openxmlformats.org/officeDocument/2006/relationships" xmlns:m="http://schemas.openxmlformats.org/officeDocument/2006/math" xmlns:v="urn:schemas-microsoft-com:vml" xmlns:wp14="http://schemas.microsoft.com/office/word/2010/wordprocessingDrawing" xmlns:wp="http://schemas.openxmlformats.org/drawingml/2006/wordprocessingDrawing" xmlns:w10="urn:schemas-microsoft-com:office:word" xmlns:w="http://schemas.openxmlformats.org/wordprocessingml/2006/main" xmlns:w14="http://schemas.microsoft.com/office/word/2010/wordml" xmlns:w15="http://schemas.microsoft.com/office/word/2012/wordml" xmlns:w16cid="http://schemas.microsoft.com/office/word/2016/wordml/cid" xmlns:w16se="http://schemas.microsoft.com/office/word/2015/wordml/symex" xmlns:wpg="http://schemas.microsoft.com/office/word/2010/wordprocessingGroup" xmlns:wpi="http://schemas.microsoft.com/office/word/2010/wordprocessingInk" xmlns:wne="http://schemas.microsoft.com/office/word/2006/wordml" xmlns:wps="http://schemas.microsoft.com/office/word/2010/wordprocessingShape" mc:Ignorable="w14 w15 w16se w16cid wp14">
+<w:document xmlns:wpc="http://schemas.microsoft.com/office/word/2010/wordprocessingCanvas" xmlns:cx="http://schemas.microsoft.com/office/drawing/2014/chartex" xmlns:cx1="http://schemas.microsoft.com/office/drawing/2015/9/8/chartex" xmlns:cx2="http://schemas.microsoft.com/office/drawing/2015/10/21/chartex" xmlns:cx3="http://schemas.microsoft.com/office/drawing/2016/5/9/chartex" xmlns:cx4="http://schemas.microsoft.com/office/drawing/2016/5/10/chartex" xmlns:cx5="http://schemas.microsoft.com/office/drawing/2016/5/11/chartex" xmlns:cx6="http://schemas.microsoft.com/office/drawing/2016/5/12/chartex" xmlns:cx7="http://schemas.microsoft.com/office/drawing/2016/5/13/chartex" xmlns:cx8="http://schemas.microsoft.com/office/drawing/2016/5/14/chartex" xmlns:mc="http://schemas.openxmlformats.org/markup-compatibility/2006" xmlns:aink="http://schemas.microsoft.com/office/drawing/2016/ink" xmlns:am3d="http://schemas.microsoft.com/office/drawing/2017/model3d" xmlns:o="urn:schemas-microsoft-com:office:office" xmlns:r="http://schemas.openxmlformats.org/officeDocument/2006/relationships" xmlns:m="http://schemas.openxmlformats.org/officeDocument/2006/math" xmlns:v="urn:schemas-microsoft-com:vml" xmlns:wp14="http://schemas.microsoft.com/office/word/2010/wordprocessingDrawing" xmlns:wp="http://schemas.openxmlformats.org/drawingml/2006/wordprocessingDrawing" xmlns:w10="urn:schemas-microsoft-com:office:word" xmlns:w="http://schemas.openxmlformats.org/wordprocessingml/2006/main" xmlns:w14="http://schemas.microsoft.com/office/word/2010/wordml" xmlns:w15="http://schemas.microsoft.com/office/word/2012/wordml" xmlns:w16cex="http://schemas.microsoft.com/office/word/2018/wordml/cex" xmlns:w16cid="http://schemas.microsoft.com/office/word/2016/wordml/cid" xmlns:w16="http://schemas.microsoft.com/office/word/2018/wordml" xmlns:w16se="http://schemas.microsoft.com/office/word/2015/wordml/symex" xmlns:wpg="http://schemas.microsoft.com/office/word/2010/wordprocessingGroup" xmlns:wpi="http://schemas.microsoft.com/office/word/2010/wordprocessingInk" xmlns:wne="http://schemas.microsoft.com/office/word/2006/wordml" xmlns:wps="http://schemas.microsoft.com/office/word/2010/wordprocessingShape" mc:Ignorable="w14 w15 w16se w16cid w16 w16cex wp14">
   <w:body>
     <w:p>
       <w:pPr>
@@ -14,17 +14,8 @@
           <w:b/>
           <w:sz w:val="32"/>
         </w:rPr>
-        <w:t xml:space="preserve">Actual ET of </w:t>
-      </w:r>
-      <w:proofErr w:type="spellStart"/>
-      <w:r>
-        <w:rPr>
-          <w:b/>
-          <w:sz w:val="32"/>
-        </w:rPr>
-        <w:t>Hupsel</w:t>
-      </w:r>
-      <w:proofErr w:type="spellEnd"/>
+        <w:t>Actual ET of Hupsel</w:t>
+      </w:r>
       <w:r>
         <w:rPr>
           <w:b/>
@@ -87,6 +78,21 @@
       </w:tr>
     </w:tbl>
     <w:p/>
+    <w:p>
+      <w:pPr>
+        <w:rPr>
+          <w:b/>
+          <w:bCs/>
+        </w:rPr>
+      </w:pPr>
+      <w:r>
+        <w:rPr>
+          <w:b/>
+          <w:bCs/>
+        </w:rPr>
+        <w:t>At the end of this practical, upload this document to the Brightspace assignment</w:t>
+      </w:r>
+    </w:p>
     <w:p>
       <w:pPr>
         <w:pStyle w:val="Heading2"/>
@@ -282,7 +288,13 @@
     <w:p/>
     <w:p>
       <w:r>
-        <w:t>Based on your analysis above, try to identify a number of periods of similar weather and concisely describe them. Indicate them with the start and end day (day in May 2014). The number of rows in the table is arbitrary</w:t>
+        <w:t>Based on your analysis above, try to identify a number of periods of similar weather and concisely describe them. Indicate them with the start and end day (day in May 201</w:t>
+      </w:r>
+      <w:r>
+        <w:t>1</w:t>
+      </w:r>
+      <w:r>
+        <w:t>). The number of rows in the table is arbitrary</w:t>
       </w:r>
     </w:p>
     <w:tbl>
@@ -477,7 +489,6 @@
         <w:pStyle w:val="Heading2"/>
       </w:pPr>
       <w:r>
-        <w:lastRenderedPageBreak/>
         <w:t>2</w:t>
       </w:r>
       <w:r>
@@ -627,16 +638,11 @@
             <w:tcW w:w="2263" w:type="dxa"/>
           </w:tcPr>
           <w:p>
-            <w:proofErr w:type="spellStart"/>
             <w:r>
               <w:t>f_</w:t>
             </w:r>
             <w:r>
-              <w:t>Lv</w:t>
-            </w:r>
-            <w:proofErr w:type="spellEnd"/>
-            <w:r>
-              <w:t>(T)</w:t>
+              <w:t>Lv(T)</w:t>
             </w:r>
           </w:p>
         </w:tc>
@@ -666,18 +672,10 @@
           </w:tcPr>
           <w:p>
             <w:r>
-              <w:t>f</w:t>
-            </w:r>
-            <w:r>
-              <w:t xml:space="preserve"> _</w:t>
-            </w:r>
-            <w:proofErr w:type="spellStart"/>
-            <w:r>
-              <w:t>esat</w:t>
-            </w:r>
-            <w:proofErr w:type="spellEnd"/>
-            <w:r>
-              <w:t>(T)</w:t>
+              <w:t>f _</w:t>
+            </w:r>
+            <w:r>
+              <w:t>esat(T)</w:t>
             </w:r>
           </w:p>
         </w:tc>
@@ -706,16 +704,11 @@
             <w:tcW w:w="2263" w:type="dxa"/>
           </w:tcPr>
           <w:p>
-            <w:proofErr w:type="spellStart"/>
             <w:r>
               <w:t>f_</w:t>
             </w:r>
             <w:r>
-              <w:t>s</w:t>
-            </w:r>
-            <w:proofErr w:type="spellEnd"/>
-            <w:r>
-              <w:t>(T)</w:t>
+              <w:t>s(T)</w:t>
             </w:r>
           </w:p>
         </w:tc>
@@ -744,24 +737,11 @@
             <w:tcW w:w="2263" w:type="dxa"/>
           </w:tcPr>
           <w:p>
-            <w:proofErr w:type="spellStart"/>
             <w:r>
               <w:t>f_</w:t>
             </w:r>
             <w:r>
-              <w:t>gamma</w:t>
-            </w:r>
-            <w:proofErr w:type="spellEnd"/>
-            <w:r>
-              <w:t>(</w:t>
-            </w:r>
-            <w:proofErr w:type="spellStart"/>
-            <w:r>
-              <w:t>T,p,q</w:t>
-            </w:r>
-            <w:proofErr w:type="spellEnd"/>
-            <w:r>
-              <w:t>)</w:t>
+              <w:t>gamma(T,p,q)</w:t>
             </w:r>
           </w:p>
         </w:tc>
@@ -795,7 +775,6 @@
                 <w:lang w:val="nl-NL"/>
               </w:rPr>
             </w:pPr>
-            <w:proofErr w:type="spellStart"/>
             <w:r>
               <w:rPr>
                 <w:lang w:val="nl-NL"/>
@@ -812,23 +791,8 @@
               <w:rPr>
                 <w:lang w:val="nl-NL"/>
               </w:rPr>
-              <w:t>akkink</w:t>
-            </w:r>
-            <w:proofErr w:type="spellEnd"/>
-            <w:r>
-              <w:rPr>
-                <w:lang w:val="nl-NL"/>
-              </w:rPr>
-              <w:t>(</w:t>
-            </w:r>
-            <w:proofErr w:type="spellStart"/>
-            <w:r>
-              <w:rPr>
-                <w:lang w:val="nl-NL"/>
-              </w:rPr>
-              <w:t>Kin,T,p,q</w:t>
-            </w:r>
-            <w:proofErr w:type="spellEnd"/>
+              <w:t>akkink(Kin,T,p,q</w:t>
+            </w:r>
             <w:r>
               <w:rPr>
                 <w:lang w:val="nl-NL"/>
@@ -1142,16 +1106,8 @@
               <w:rPr>
                 <w:b/>
               </w:rPr>
-              <w:t xml:space="preserve">What determines the </w:t>
-            </w:r>
-            <w:proofErr w:type="spellStart"/>
-            <w:r>
-              <w:rPr>
-                <w:b/>
-              </w:rPr>
-              <w:t>variabililty</w:t>
-            </w:r>
-            <w:proofErr w:type="spellEnd"/>
+              <w:t>What determines the variabililty</w:t>
+            </w:r>
           </w:p>
         </w:tc>
         <w:tc>
@@ -1184,23 +1140,18 @@
         <w:t xml:space="preserve">, </w:t>
       </w:r>
       <w:r>
-        <w:t xml:space="preserve"> based on a limited number of variables (e.g. rainfall history, air humidity, temperature). There is no need to come with a model in the form of an equation, a look-up table is sufficient.</w:t>
+        <w:t xml:space="preserve"> based on a limited number of variables (e.g. rainfall history, air humidity, temperature</w:t>
+      </w:r>
+      <w:r>
+        <w:t>, wind speed, ...</w:t>
+      </w:r>
+      <w:r>
+        <w:t>). There is no need to come with a model in the form of an equation, a look-up table is sufficient.</w:t>
       </w:r>
     </w:p>
     <w:p>
       <w:r>
-        <w:t xml:space="preserve">In the table below, indicate a few conditions: give the typical value for the ‘crop factor’ for </w:t>
-      </w:r>
-      <w:r>
-        <w:t>grass</w:t>
-      </w:r>
-      <w:r>
-        <w:t>, and the variables that characterize that condition (e.g. when no rain and high temperatures -&gt; crop factor = ...). It is up to you to see how many conditions you distingui</w:t>
-      </w:r>
-      <w:bookmarkStart w:id="0" w:name="_GoBack"/>
-      <w:bookmarkEnd w:id="0"/>
-      <w:r>
-        <w:t>sh (i.e. how many rows you fill) and how many variables you need to describe a given condition (how many columns you need).</w:t>
+        <w:t>In the table below, indicate a few conditions: give the typical value for the ‘crop factor’ for grass, and the variables that characterize that condition (e.g. when no rain and high temperatures -&gt; crop factor = ...). It is up to you to see how many conditions you distinguish (i.e. how many rows you fill) and how many variables you need to describe a given condition (how many columns you need).</w:t>
       </w:r>
     </w:p>
     <w:tbl>
@@ -1506,7 +1457,7 @@
 </file>
 
 <file path=word/numbering.xml><?xml version="1.0" encoding="utf-8"?>
-<w:numbering xmlns:wpc="http://schemas.microsoft.com/office/word/2010/wordprocessingCanvas" xmlns:cx="http://schemas.microsoft.com/office/drawing/2014/chartex" xmlns:cx1="http://schemas.microsoft.com/office/drawing/2015/9/8/chartex" xmlns:cx2="http://schemas.microsoft.com/office/drawing/2015/10/21/chartex" xmlns:cx3="http://schemas.microsoft.com/office/drawing/2016/5/9/chartex" xmlns:cx4="http://schemas.microsoft.com/office/drawing/2016/5/10/chartex" xmlns:cx5="http://schemas.microsoft.com/office/drawing/2016/5/11/chartex" xmlns:cx6="http://schemas.microsoft.com/office/drawing/2016/5/12/chartex" xmlns:cx7="http://schemas.microsoft.com/office/drawing/2016/5/13/chartex" xmlns:cx8="http://schemas.microsoft.com/office/drawing/2016/5/14/chartex" xmlns:mc="http://schemas.openxmlformats.org/markup-compatibility/2006" xmlns:aink="http://schemas.microsoft.com/office/drawing/2016/ink" xmlns:am3d="http://schemas.microsoft.com/office/drawing/2017/model3d" xmlns:o="urn:schemas-microsoft-com:office:office" xmlns:r="http://schemas.openxmlformats.org/officeDocument/2006/relationships" xmlns:m="http://schemas.openxmlformats.org/officeDocument/2006/math" xmlns:v="urn:schemas-microsoft-com:vml" xmlns:wp14="http://schemas.microsoft.com/office/word/2010/wordprocessingDrawing" xmlns:wp="http://schemas.openxmlformats.org/drawingml/2006/wordprocessingDrawing" xmlns:w10="urn:schemas-microsoft-com:office:word" xmlns:w="http://schemas.openxmlformats.org/wordprocessingml/2006/main" xmlns:w14="http://schemas.microsoft.com/office/word/2010/wordml" xmlns:w15="http://schemas.microsoft.com/office/word/2012/wordml" xmlns:w16cid="http://schemas.microsoft.com/office/word/2016/wordml/cid" xmlns:w16se="http://schemas.microsoft.com/office/word/2015/wordml/symex" xmlns:wpg="http://schemas.microsoft.com/office/word/2010/wordprocessingGroup" xmlns:wpi="http://schemas.microsoft.com/office/word/2010/wordprocessingInk" xmlns:wne="http://schemas.microsoft.com/office/word/2006/wordml" xmlns:wps="http://schemas.microsoft.com/office/word/2010/wordprocessingShape" mc:Ignorable="w14 w15 w16se w16cid wp14">
+<w:numbering xmlns:wpc="http://schemas.microsoft.com/office/word/2010/wordprocessingCanvas" xmlns:cx="http://schemas.microsoft.com/office/drawing/2014/chartex" xmlns:cx1="http://schemas.microsoft.com/office/drawing/2015/9/8/chartex" xmlns:cx2="http://schemas.microsoft.com/office/drawing/2015/10/21/chartex" xmlns:cx3="http://schemas.microsoft.com/office/drawing/2016/5/9/chartex" xmlns:cx4="http://schemas.microsoft.com/office/drawing/2016/5/10/chartex" xmlns:cx5="http://schemas.microsoft.com/office/drawing/2016/5/11/chartex" xmlns:cx6="http://schemas.microsoft.com/office/drawing/2016/5/12/chartex" xmlns:cx7="http://schemas.microsoft.com/office/drawing/2016/5/13/chartex" xmlns:cx8="http://schemas.microsoft.com/office/drawing/2016/5/14/chartex" xmlns:mc="http://schemas.openxmlformats.org/markup-compatibility/2006" xmlns:aink="http://schemas.microsoft.com/office/drawing/2016/ink" xmlns:am3d="http://schemas.microsoft.com/office/drawing/2017/model3d" xmlns:o="urn:schemas-microsoft-com:office:office" xmlns:r="http://schemas.openxmlformats.org/officeDocument/2006/relationships" xmlns:m="http://schemas.openxmlformats.org/officeDocument/2006/math" xmlns:v="urn:schemas-microsoft-com:vml" xmlns:wp14="http://schemas.microsoft.com/office/word/2010/wordprocessingDrawing" xmlns:wp="http://schemas.openxmlformats.org/drawingml/2006/wordprocessingDrawing" xmlns:w10="urn:schemas-microsoft-com:office:word" xmlns:w="http://schemas.openxmlformats.org/wordprocessingml/2006/main" xmlns:w14="http://schemas.microsoft.com/office/word/2010/wordml" xmlns:w15="http://schemas.microsoft.com/office/word/2012/wordml" xmlns:w16cex="http://schemas.microsoft.com/office/word/2018/wordml/cex" xmlns:w16cid="http://schemas.microsoft.com/office/word/2016/wordml/cid" xmlns:w16="http://schemas.microsoft.com/office/word/2018/wordml" xmlns:w16se="http://schemas.microsoft.com/office/word/2015/wordml/symex" xmlns:wpg="http://schemas.microsoft.com/office/word/2010/wordprocessingGroup" xmlns:wpi="http://schemas.microsoft.com/office/word/2010/wordprocessingInk" xmlns:wne="http://schemas.microsoft.com/office/word/2006/wordml" xmlns:wps="http://schemas.microsoft.com/office/word/2010/wordprocessingShape" mc:Ignorable="w14 w15 w16se w16cid w16 w16cex wp14">
   <w:abstractNum w:abstractNumId="0" w15:restartNumberingAfterBreak="0">
     <w:nsid w:val="0B9C0586"/>
     <w:multiLevelType w:val="hybridMultilevel"/>
@@ -1743,7 +1694,7 @@
 </file>
 
 <file path=word/styles.xml><?xml version="1.0" encoding="utf-8"?>
-<w:styles xmlns:mc="http://schemas.openxmlformats.org/markup-compatibility/2006" xmlns:r="http://schemas.openxmlformats.org/officeDocument/2006/relationships" xmlns:w="http://schemas.openxmlformats.org/wordprocessingml/2006/main" xmlns:w14="http://schemas.microsoft.com/office/word/2010/wordml" xmlns:w15="http://schemas.microsoft.com/office/word/2012/wordml" xmlns:w16cid="http://schemas.microsoft.com/office/word/2016/wordml/cid" xmlns:w16se="http://schemas.microsoft.com/office/word/2015/wordml/symex" mc:Ignorable="w14 w15 w16se w16cid">
+<w:styles xmlns:mc="http://schemas.openxmlformats.org/markup-compatibility/2006" xmlns:r="http://schemas.openxmlformats.org/officeDocument/2006/relationships" xmlns:w="http://schemas.openxmlformats.org/wordprocessingml/2006/main" xmlns:w14="http://schemas.microsoft.com/office/word/2010/wordml" xmlns:w15="http://schemas.microsoft.com/office/word/2012/wordml" xmlns:w16cex="http://schemas.microsoft.com/office/word/2018/wordml/cex" xmlns:w16cid="http://schemas.microsoft.com/office/word/2016/wordml/cid" xmlns:w16="http://schemas.microsoft.com/office/word/2018/wordml" xmlns:w16se="http://schemas.microsoft.com/office/word/2015/wordml/symex" mc:Ignorable="w14 w15 w16se w16cid w16 w16cex">
   <w:docDefaults>
     <w:rPrDefault>
       <w:rPr>

</xml_diff>

<commit_message>
* updated step 1 and 2 based on the first ron of the practical * prepared new KNMI data for 2023 * updated catchment ET answer sheet
</commit_message>
<xml_diff>
--- a/Step-1/Actual_ET_1-answer-sheet.docx
+++ b/Step-1/Actual_ET_1-answer-sheet.docx
@@ -1,6 +1,6 @@
 
 <file path=word/document.xml><?xml version="1.0" encoding="utf-8"?>
-<w:document xmlns:wpc="http://schemas.microsoft.com/office/word/2010/wordprocessingCanvas" xmlns:cx="http://schemas.microsoft.com/office/drawing/2014/chartex" xmlns:cx1="http://schemas.microsoft.com/office/drawing/2015/9/8/chartex" xmlns:cx2="http://schemas.microsoft.com/office/drawing/2015/10/21/chartex" xmlns:cx3="http://schemas.microsoft.com/office/drawing/2016/5/9/chartex" xmlns:cx4="http://schemas.microsoft.com/office/drawing/2016/5/10/chartex" xmlns:cx5="http://schemas.microsoft.com/office/drawing/2016/5/11/chartex" xmlns:cx6="http://schemas.microsoft.com/office/drawing/2016/5/12/chartex" xmlns:cx7="http://schemas.microsoft.com/office/drawing/2016/5/13/chartex" xmlns:cx8="http://schemas.microsoft.com/office/drawing/2016/5/14/chartex" xmlns:mc="http://schemas.openxmlformats.org/markup-compatibility/2006" xmlns:aink="http://schemas.microsoft.com/office/drawing/2016/ink" xmlns:am3d="http://schemas.microsoft.com/office/drawing/2017/model3d" xmlns:o="urn:schemas-microsoft-com:office:office" xmlns:r="http://schemas.openxmlformats.org/officeDocument/2006/relationships" xmlns:m="http://schemas.openxmlformats.org/officeDocument/2006/math" xmlns:v="urn:schemas-microsoft-com:vml" xmlns:wp14="http://schemas.microsoft.com/office/word/2010/wordprocessingDrawing" xmlns:wp="http://schemas.openxmlformats.org/drawingml/2006/wordprocessingDrawing" xmlns:w10="urn:schemas-microsoft-com:office:word" xmlns:w="http://schemas.openxmlformats.org/wordprocessingml/2006/main" xmlns:w14="http://schemas.microsoft.com/office/word/2010/wordml" xmlns:w15="http://schemas.microsoft.com/office/word/2012/wordml" xmlns:w16cex="http://schemas.microsoft.com/office/word/2018/wordml/cex" xmlns:w16cid="http://schemas.microsoft.com/office/word/2016/wordml/cid" xmlns:w16="http://schemas.microsoft.com/office/word/2018/wordml" xmlns:w16se="http://schemas.microsoft.com/office/word/2015/wordml/symex" xmlns:wpg="http://schemas.microsoft.com/office/word/2010/wordprocessingGroup" xmlns:wpi="http://schemas.microsoft.com/office/word/2010/wordprocessingInk" xmlns:wne="http://schemas.microsoft.com/office/word/2006/wordml" xmlns:wps="http://schemas.microsoft.com/office/word/2010/wordprocessingShape" mc:Ignorable="w14 w15 w16se w16cid w16 w16cex wp14">
+<w:document xmlns:wpc="http://schemas.microsoft.com/office/word/2010/wordprocessingCanvas" xmlns:cx="http://schemas.microsoft.com/office/drawing/2014/chartex" xmlns:cx1="http://schemas.microsoft.com/office/drawing/2015/9/8/chartex" xmlns:cx2="http://schemas.microsoft.com/office/drawing/2015/10/21/chartex" xmlns:cx3="http://schemas.microsoft.com/office/drawing/2016/5/9/chartex" xmlns:cx4="http://schemas.microsoft.com/office/drawing/2016/5/10/chartex" xmlns:cx5="http://schemas.microsoft.com/office/drawing/2016/5/11/chartex" xmlns:cx6="http://schemas.microsoft.com/office/drawing/2016/5/12/chartex" xmlns:cx7="http://schemas.microsoft.com/office/drawing/2016/5/13/chartex" xmlns:cx8="http://schemas.microsoft.com/office/drawing/2016/5/14/chartex" xmlns:mc="http://schemas.openxmlformats.org/markup-compatibility/2006" xmlns:aink="http://schemas.microsoft.com/office/drawing/2016/ink" xmlns:am3d="http://schemas.microsoft.com/office/drawing/2017/model3d" xmlns:o="urn:schemas-microsoft-com:office:office" xmlns:oel="http://schemas.microsoft.com/office/2019/extlst" xmlns:r="http://schemas.openxmlformats.org/officeDocument/2006/relationships" xmlns:m="http://schemas.openxmlformats.org/officeDocument/2006/math" xmlns:v="urn:schemas-microsoft-com:vml" xmlns:wp14="http://schemas.microsoft.com/office/word/2010/wordprocessingDrawing" xmlns:wp="http://schemas.openxmlformats.org/drawingml/2006/wordprocessingDrawing" xmlns:w10="urn:schemas-microsoft-com:office:word" xmlns:w="http://schemas.openxmlformats.org/wordprocessingml/2006/main" xmlns:w14="http://schemas.microsoft.com/office/word/2010/wordml" xmlns:w15="http://schemas.microsoft.com/office/word/2012/wordml" xmlns:w16cex="http://schemas.microsoft.com/office/word/2018/wordml/cex" xmlns:w16cid="http://schemas.microsoft.com/office/word/2016/wordml/cid" xmlns:w16="http://schemas.microsoft.com/office/word/2018/wordml" xmlns:w16sdtdh="http://schemas.microsoft.com/office/word/2020/wordml/sdtdatahash" xmlns:w16se="http://schemas.microsoft.com/office/word/2015/wordml/symex" xmlns:wpg="http://schemas.microsoft.com/office/word/2010/wordprocessingGroup" xmlns:wpi="http://schemas.microsoft.com/office/word/2010/wordprocessingInk" xmlns:wne="http://schemas.microsoft.com/office/word/2006/wordml" xmlns:wps="http://schemas.microsoft.com/office/word/2010/wordprocessingShape" mc:Ignorable="w14 w15 w16se w16cid w16 w16cex w16sdtdh wp14">
   <w:body>
     <w:p>
       <w:pPr>
@@ -80,33 +80,27 @@
     <w:p/>
     <w:p>
       <w:pPr>
-        <w:rPr>
-          <w:b/>
-          <w:bCs/>
-        </w:rPr>
+        <w:pStyle w:val="Heading2"/>
       </w:pPr>
       <w:r>
-        <w:rPr>
-          <w:b/>
-          <w:bCs/>
-        </w:rPr>
-        <w:t>At the end of this practical, upload this document to the Brightspace assignment</w:t>
+        <w:t xml:space="preserve">1. </w:t>
+      </w:r>
+      <w:r>
+        <w:t>Characterize weather conditions</w:t>
       </w:r>
     </w:p>
     <w:p>
-      <w:pPr>
-        <w:pStyle w:val="Heading2"/>
-      </w:pPr>
-      <w:r>
-        <w:t xml:space="preserve">1. </w:t>
-      </w:r>
-      <w:r>
-        <w:t>Characterize weather conditions</w:t>
-      </w:r>
-    </w:p>
-    <w:p>
-      <w:r>
-        <w:t>In the table below describe the weather conditions in the 3-week period in broad terms. Insert graphs of some of the variables, and describe in words the variation that you observe (keep it concise).</w:t>
+      <w:r>
+        <w:t>Characterize the weather conditions during the period in which the data were gathered. Do this in ver</w:t>
+      </w:r>
+      <w:r>
+        <w:t>y</w:t>
+      </w:r>
+      <w:r>
+        <w:t xml:space="preserve"> broad terms (do not study individual days, but rather in terms of e.g. 'in the first 5 days the weather was sunny'. </w:t>
+      </w:r>
+      <w:r>
+        <w:t>Think of it as a report to your family or friends when you return from field work. Select the variables that you think will characterize the weather best (e.g. sunshine duration, precipitation, ....), plot a time series of that variable and summarize that in words.</w:t>
       </w:r>
     </w:p>
     <w:tbl>
@@ -288,13 +282,13 @@
     <w:p/>
     <w:p>
       <w:r>
-        <w:t>Based on your analysis above, try to identify a number of periods of similar weather and concisely describe them. Indicate them with the start and end day (day in May 201</w:t>
-      </w:r>
-      <w:r>
-        <w:t>1</w:t>
-      </w:r>
-      <w:r>
-        <w:t>). The number of rows in the table is arbitrary</w:t>
+        <w:t xml:space="preserve">Based on your analysis above, try to identify a number of periods of similar weather and concisely describe them. </w:t>
+      </w:r>
+      <w:r>
+        <w:t xml:space="preserve">Try to formulate a </w:t>
+      </w:r>
+      <w:r>
+        <w:t>one-sentence description of characteristic periods (e.g. 10-12 May: 'windy weather, mostly overcast with maximum temperatures around 18 C and most days a few mm of rain per day')</w:t>
       </w:r>
     </w:p>
     <w:tbl>
@@ -305,8 +299,8 @@
       </w:tblPr>
       <w:tblGrid>
         <w:gridCol w:w="846"/>
-        <w:gridCol w:w="709"/>
-        <w:gridCol w:w="7512"/>
+        <w:gridCol w:w="714"/>
+        <w:gridCol w:w="7507"/>
       </w:tblGrid>
       <w:tr>
         <w:tc>
@@ -327,6 +321,13 @@
               </w:rPr>
               <w:t>Start</w:t>
             </w:r>
+            <w:r>
+              <w:rPr>
+                <w:b/>
+                <w:bCs/>
+              </w:rPr>
+              <w:t xml:space="preserve"> date</w:t>
+            </w:r>
           </w:p>
         </w:tc>
         <w:tc>
@@ -344,6 +345,12 @@
                 <w:b/>
               </w:rPr>
               <w:t>End</w:t>
+            </w:r>
+            <w:r>
+              <w:rPr>
+                <w:b/>
+              </w:rPr>
+              <w:t xml:space="preserve"> date</w:t>
             </w:r>
           </w:p>
         </w:tc>
@@ -514,15 +521,15 @@
         <w:tblLook w:val="04A0" w:firstRow="1" w:lastRow="0" w:firstColumn="1" w:lastColumn="0" w:noHBand="0" w:noVBand="1"/>
       </w:tblPr>
       <w:tblGrid>
-        <w:gridCol w:w="2263"/>
-        <w:gridCol w:w="1134"/>
+        <w:gridCol w:w="2405"/>
+        <w:gridCol w:w="992"/>
         <w:gridCol w:w="1276"/>
         <w:gridCol w:w="4394"/>
       </w:tblGrid>
       <w:tr>
         <w:tc>
           <w:tcPr>
-            <w:tcW w:w="2263" w:type="dxa"/>
+            <w:tcW w:w="2405" w:type="dxa"/>
           </w:tcPr>
           <w:p>
             <w:pPr>
@@ -540,7 +547,7 @@
         </w:tc>
         <w:tc>
           <w:tcPr>
-            <w:tcW w:w="6804" w:type="dxa"/>
+            <w:tcW w:w="6662" w:type="dxa"/>
             <w:gridSpan w:val="3"/>
           </w:tcPr>
           <w:p>
@@ -561,7 +568,7 @@
       <w:tr>
         <w:tc>
           <w:tcPr>
-            <w:tcW w:w="2263" w:type="dxa"/>
+            <w:tcW w:w="2405" w:type="dxa"/>
           </w:tcPr>
           <w:p>
             <w:pPr>
@@ -573,7 +580,7 @@
         </w:tc>
         <w:tc>
           <w:tcPr>
-            <w:tcW w:w="1134" w:type="dxa"/>
+            <w:tcW w:w="992" w:type="dxa"/>
           </w:tcPr>
           <w:p>
             <w:pPr>
@@ -635,7 +642,7 @@
       <w:tr>
         <w:tc>
           <w:tcPr>
-            <w:tcW w:w="2263" w:type="dxa"/>
+            <w:tcW w:w="2405" w:type="dxa"/>
           </w:tcPr>
           <w:p>
             <w:r>
@@ -648,7 +655,7 @@
         </w:tc>
         <w:tc>
           <w:tcPr>
-            <w:tcW w:w="1134" w:type="dxa"/>
+            <w:tcW w:w="992" w:type="dxa"/>
           </w:tcPr>
           <w:p/>
         </w:tc>
@@ -668,7 +675,7 @@
       <w:tr>
         <w:tc>
           <w:tcPr>
-            <w:tcW w:w="2263" w:type="dxa"/>
+            <w:tcW w:w="2405" w:type="dxa"/>
           </w:tcPr>
           <w:p>
             <w:r>
@@ -681,7 +688,7 @@
         </w:tc>
         <w:tc>
           <w:tcPr>
-            <w:tcW w:w="1134" w:type="dxa"/>
+            <w:tcW w:w="992" w:type="dxa"/>
           </w:tcPr>
           <w:p/>
         </w:tc>
@@ -701,7 +708,7 @@
       <w:tr>
         <w:tc>
           <w:tcPr>
-            <w:tcW w:w="2263" w:type="dxa"/>
+            <w:tcW w:w="2405" w:type="dxa"/>
           </w:tcPr>
           <w:p>
             <w:r>
@@ -714,7 +721,7 @@
         </w:tc>
         <w:tc>
           <w:tcPr>
-            <w:tcW w:w="1134" w:type="dxa"/>
+            <w:tcW w:w="992" w:type="dxa"/>
           </w:tcPr>
           <w:p/>
         </w:tc>
@@ -734,7 +741,7 @@
       <w:tr>
         <w:tc>
           <w:tcPr>
-            <w:tcW w:w="2263" w:type="dxa"/>
+            <w:tcW w:w="2405" w:type="dxa"/>
           </w:tcPr>
           <w:p>
             <w:r>
@@ -747,7 +754,7 @@
         </w:tc>
         <w:tc>
           <w:tcPr>
-            <w:tcW w:w="1134" w:type="dxa"/>
+            <w:tcW w:w="992" w:type="dxa"/>
           </w:tcPr>
           <w:p/>
         </w:tc>
@@ -767,7 +774,7 @@
       <w:tr>
         <w:tc>
           <w:tcPr>
-            <w:tcW w:w="2263" w:type="dxa"/>
+            <w:tcW w:w="2405" w:type="dxa"/>
           </w:tcPr>
           <w:p>
             <w:pPr>
@@ -803,7 +810,7 @@
         </w:tc>
         <w:tc>
           <w:tcPr>
-            <w:tcW w:w="1134" w:type="dxa"/>
+            <w:tcW w:w="992" w:type="dxa"/>
           </w:tcPr>
           <w:p>
             <w:pPr>
@@ -862,7 +869,10 @@
     </w:p>
     <w:p>
       <w:r>
-        <w:t>Include your values below and/or include a graph that shows the time series of reference ET.</w:t>
+        <w:t xml:space="preserve">Compute the reference evapotranspiration in mm/day based on the current data set (check what is the unit of the flux you computed with your f_makkink function). Subsequently, make a time series graph that you can include </w:t>
+      </w:r>
+      <w:r>
+        <w:t>below.</w:t>
       </w:r>
     </w:p>
     <w:tbl>
@@ -988,7 +998,7 @@
     </w:p>
     <w:p>
       <w:r>
-        <w:t>What is the overall magnitude the crop factor? Is the crop factor constant over time, and if not, can you explain the variations (or at least bring forward a hypothesis)?</w:t>
+        <w:t>Compute the crop factor for the current data. What is the overall magnitude the crop factor? Is the crop factor constant over time, and if not, can you explain the variations (or at least bring forward a hypothesis)?</w:t>
       </w:r>
     </w:p>
     <w:tbl>
@@ -1146,7 +1156,16 @@
         <w:t>, wind speed, ...</w:t>
       </w:r>
       <w:r>
-        <w:t>). There is no need to come with a model in the form of an equation, a look-up table is sufficient.</w:t>
+        <w:t>). There is no need to come with a model in the form of an equation</w:t>
+      </w:r>
+      <w:r>
+        <w:t>.</w:t>
+      </w:r>
+      <w:r>
+        <w:t xml:space="preserve"> </w:t>
+      </w:r>
+      <w:r>
+        <w:t>What we need, in the end, is some sort of look-up table that provides you with a value for the crop factor, given certain conditions.</w:t>
       </w:r>
     </w:p>
     <w:p>
@@ -1457,7 +1476,7 @@
 </file>
 
 <file path=word/numbering.xml><?xml version="1.0" encoding="utf-8"?>
-<w:numbering xmlns:wpc="http://schemas.microsoft.com/office/word/2010/wordprocessingCanvas" xmlns:cx="http://schemas.microsoft.com/office/drawing/2014/chartex" xmlns:cx1="http://schemas.microsoft.com/office/drawing/2015/9/8/chartex" xmlns:cx2="http://schemas.microsoft.com/office/drawing/2015/10/21/chartex" xmlns:cx3="http://schemas.microsoft.com/office/drawing/2016/5/9/chartex" xmlns:cx4="http://schemas.microsoft.com/office/drawing/2016/5/10/chartex" xmlns:cx5="http://schemas.microsoft.com/office/drawing/2016/5/11/chartex" xmlns:cx6="http://schemas.microsoft.com/office/drawing/2016/5/12/chartex" xmlns:cx7="http://schemas.microsoft.com/office/drawing/2016/5/13/chartex" xmlns:cx8="http://schemas.microsoft.com/office/drawing/2016/5/14/chartex" xmlns:mc="http://schemas.openxmlformats.org/markup-compatibility/2006" xmlns:aink="http://schemas.microsoft.com/office/drawing/2016/ink" xmlns:am3d="http://schemas.microsoft.com/office/drawing/2017/model3d" xmlns:o="urn:schemas-microsoft-com:office:office" xmlns:r="http://schemas.openxmlformats.org/officeDocument/2006/relationships" xmlns:m="http://schemas.openxmlformats.org/officeDocument/2006/math" xmlns:v="urn:schemas-microsoft-com:vml" xmlns:wp14="http://schemas.microsoft.com/office/word/2010/wordprocessingDrawing" xmlns:wp="http://schemas.openxmlformats.org/drawingml/2006/wordprocessingDrawing" xmlns:w10="urn:schemas-microsoft-com:office:word" xmlns:w="http://schemas.openxmlformats.org/wordprocessingml/2006/main" xmlns:w14="http://schemas.microsoft.com/office/word/2010/wordml" xmlns:w15="http://schemas.microsoft.com/office/word/2012/wordml" xmlns:w16cex="http://schemas.microsoft.com/office/word/2018/wordml/cex" xmlns:w16cid="http://schemas.microsoft.com/office/word/2016/wordml/cid" xmlns:w16="http://schemas.microsoft.com/office/word/2018/wordml" xmlns:w16se="http://schemas.microsoft.com/office/word/2015/wordml/symex" xmlns:wpg="http://schemas.microsoft.com/office/word/2010/wordprocessingGroup" xmlns:wpi="http://schemas.microsoft.com/office/word/2010/wordprocessingInk" xmlns:wne="http://schemas.microsoft.com/office/word/2006/wordml" xmlns:wps="http://schemas.microsoft.com/office/word/2010/wordprocessingShape" mc:Ignorable="w14 w15 w16se w16cid w16 w16cex wp14">
+<w:numbering xmlns:wpc="http://schemas.microsoft.com/office/word/2010/wordprocessingCanvas" xmlns:cx="http://schemas.microsoft.com/office/drawing/2014/chartex" xmlns:cx1="http://schemas.microsoft.com/office/drawing/2015/9/8/chartex" xmlns:cx2="http://schemas.microsoft.com/office/drawing/2015/10/21/chartex" xmlns:cx3="http://schemas.microsoft.com/office/drawing/2016/5/9/chartex" xmlns:cx4="http://schemas.microsoft.com/office/drawing/2016/5/10/chartex" xmlns:cx5="http://schemas.microsoft.com/office/drawing/2016/5/11/chartex" xmlns:cx6="http://schemas.microsoft.com/office/drawing/2016/5/12/chartex" xmlns:cx7="http://schemas.microsoft.com/office/drawing/2016/5/13/chartex" xmlns:cx8="http://schemas.microsoft.com/office/drawing/2016/5/14/chartex" xmlns:mc="http://schemas.openxmlformats.org/markup-compatibility/2006" xmlns:aink="http://schemas.microsoft.com/office/drawing/2016/ink" xmlns:am3d="http://schemas.microsoft.com/office/drawing/2017/model3d" xmlns:o="urn:schemas-microsoft-com:office:office" xmlns:oel="http://schemas.microsoft.com/office/2019/extlst" xmlns:r="http://schemas.openxmlformats.org/officeDocument/2006/relationships" xmlns:m="http://schemas.openxmlformats.org/officeDocument/2006/math" xmlns:v="urn:schemas-microsoft-com:vml" xmlns:wp14="http://schemas.microsoft.com/office/word/2010/wordprocessingDrawing" xmlns:wp="http://schemas.openxmlformats.org/drawingml/2006/wordprocessingDrawing" xmlns:w10="urn:schemas-microsoft-com:office:word" xmlns:w="http://schemas.openxmlformats.org/wordprocessingml/2006/main" xmlns:w14="http://schemas.microsoft.com/office/word/2010/wordml" xmlns:w15="http://schemas.microsoft.com/office/word/2012/wordml" xmlns:w16cex="http://schemas.microsoft.com/office/word/2018/wordml/cex" xmlns:w16cid="http://schemas.microsoft.com/office/word/2016/wordml/cid" xmlns:w16="http://schemas.microsoft.com/office/word/2018/wordml" xmlns:w16sdtdh="http://schemas.microsoft.com/office/word/2020/wordml/sdtdatahash" xmlns:w16se="http://schemas.microsoft.com/office/word/2015/wordml/symex" xmlns:wpg="http://schemas.microsoft.com/office/word/2010/wordprocessingGroup" xmlns:wpi="http://schemas.microsoft.com/office/word/2010/wordprocessingInk" xmlns:wne="http://schemas.microsoft.com/office/word/2006/wordml" xmlns:wps="http://schemas.microsoft.com/office/word/2010/wordprocessingShape" mc:Ignorable="w14 w15 w16se w16cid w16 w16cex w16sdtdh wp14">
   <w:abstractNum w:abstractNumId="0" w15:restartNumberingAfterBreak="0">
     <w:nsid w:val="0B9C0586"/>
     <w:multiLevelType w:val="hybridMultilevel"/>
@@ -1684,17 +1703,17 @@
       </w:rPr>
     </w:lvl>
   </w:abstractNum>
-  <w:num w:numId="1">
+  <w:num w:numId="1" w16cid:durableId="122506848">
     <w:abstractNumId w:val="0"/>
   </w:num>
-  <w:num w:numId="2">
+  <w:num w:numId="2" w16cid:durableId="324477573">
     <w:abstractNumId w:val="1"/>
   </w:num>
 </w:numbering>
 </file>
 
 <file path=word/styles.xml><?xml version="1.0" encoding="utf-8"?>
-<w:styles xmlns:mc="http://schemas.openxmlformats.org/markup-compatibility/2006" xmlns:r="http://schemas.openxmlformats.org/officeDocument/2006/relationships" xmlns:w="http://schemas.openxmlformats.org/wordprocessingml/2006/main" xmlns:w14="http://schemas.microsoft.com/office/word/2010/wordml" xmlns:w15="http://schemas.microsoft.com/office/word/2012/wordml" xmlns:w16cex="http://schemas.microsoft.com/office/word/2018/wordml/cex" xmlns:w16cid="http://schemas.microsoft.com/office/word/2016/wordml/cid" xmlns:w16="http://schemas.microsoft.com/office/word/2018/wordml" xmlns:w16se="http://schemas.microsoft.com/office/word/2015/wordml/symex" mc:Ignorable="w14 w15 w16se w16cid w16 w16cex">
+<w:styles xmlns:mc="http://schemas.openxmlformats.org/markup-compatibility/2006" xmlns:r="http://schemas.openxmlformats.org/officeDocument/2006/relationships" xmlns:w="http://schemas.openxmlformats.org/wordprocessingml/2006/main" xmlns:w14="http://schemas.microsoft.com/office/word/2010/wordml" xmlns:w15="http://schemas.microsoft.com/office/word/2012/wordml" xmlns:w16cex="http://schemas.microsoft.com/office/word/2018/wordml/cex" xmlns:w16cid="http://schemas.microsoft.com/office/word/2016/wordml/cid" xmlns:w16="http://schemas.microsoft.com/office/word/2018/wordml" xmlns:w16sdtdh="http://schemas.microsoft.com/office/word/2020/wordml/sdtdatahash" xmlns:w16se="http://schemas.microsoft.com/office/word/2015/wordml/symex" mc:Ignorable="w14 w15 w16se w16cid w16 w16cex w16sdtdh">
   <w:docDefaults>
     <w:rPrDefault>
       <w:rPr>

</xml_diff>

<commit_message>
Updated anser documents for step 1 and 2
</commit_message>
<xml_diff>
--- a/Step-1/Actual_ET_1-answer-sheet.docx
+++ b/Step-1/Actual_ET_1-answer-sheet.docx
@@ -998,7 +998,16 @@
     </w:p>
     <w:p>
       <w:r>
-        <w:t>Compute the crop factor for the current data. What is the overall magnitude the crop factor? Is the crop factor constant over time, and if not, can you explain the variations (or at least bring forward a hypothesis)?</w:t>
+        <w:t xml:space="preserve">Compute the crop factor for the current data. What is the overall magnitude the crop factor? Is the crop factor constant over time, and if not, can you explain the variations </w:t>
+      </w:r>
+      <w:r>
+        <w:t>using the characterization of the conditions you made in question 1</w:t>
+      </w:r>
+      <w:r>
+        <w:t xml:space="preserve"> (e.g. the crop factor is around … when the weather conditions are …)</w:t>
+      </w:r>
+      <w:r>
+        <w:t>?</w:t>
       </w:r>
     </w:p>
     <w:tbl>
@@ -1022,12 +1031,6 @@
                 <w:b/>
               </w:rPr>
             </w:pPr>
-            <w:r>
-              <w:rPr>
-                <w:b/>
-              </w:rPr>
-              <w:t>Site</w:t>
-            </w:r>
           </w:p>
         </w:tc>
         <w:tc>
@@ -1064,7 +1067,13 @@
               <w:rPr>
                 <w:b/>
               </w:rPr>
-              <w:t>Typical values</w:t>
+              <w:t>Typical value</w:t>
+            </w:r>
+            <w:r>
+              <w:rPr>
+                <w:b/>
+              </w:rPr>
+              <w:t xml:space="preserve"> of the crop factor (mean, median, …)</w:t>
             </w:r>
           </w:p>
         </w:tc>
@@ -1092,6 +1101,25 @@
               </w:rPr>
               <w:t>Variability</w:t>
             </w:r>
+            <w:r>
+              <w:rPr>
+                <w:b/>
+              </w:rPr>
+              <w:t xml:space="preserve"> of crop factor from day to day</w:t>
+            </w:r>
+            <w:r>
+              <w:rPr>
+                <w:b/>
+              </w:rPr>
+              <w:t xml:space="preserve"> </w:t>
+            </w:r>
+            <w:r>
+              <w:rPr>
+                <w:b/>
+              </w:rPr>
+              <w:lastRenderedPageBreak/>
+              <w:t>(how much, how, when)</w:t>
+            </w:r>
           </w:p>
         </w:tc>
         <w:tc>
@@ -1116,7 +1144,13 @@
               <w:rPr>
                 <w:b/>
               </w:rPr>
-              <w:t>What determines the variabililty</w:t>
+              <w:t xml:space="preserve">What determines the </w:t>
+            </w:r>
+            <w:r>
+              <w:rPr>
+                <w:b/>
+              </w:rPr>
+              <w:t>day-to-day variation?</w:t>
             </w:r>
           </w:p>
         </w:tc>
@@ -1131,7 +1165,6 @@
     <w:p/>
     <w:p>
       <w:r>
-        <w:lastRenderedPageBreak/>
         <w:t xml:space="preserve">Summarize your findings regarding the crop factor for </w:t>
       </w:r>
       <w:r>

</xml_diff>

<commit_message>
Updated all answer documents
</commit_message>
<xml_diff>
--- a/Step-1/Actual_ET_1-answer-sheet.docx
+++ b/Step-1/Actual_ET_1-answer-sheet.docx
@@ -30,13 +30,14 @@
         </w:rPr>
         <w:t>step 1</w:t>
       </w:r>
-      <w:r>
+    </w:p>
+    <w:p>
+      <w:pPr>
         <w:rPr>
           <w:b/>
           <w:sz w:val="32"/>
         </w:rPr>
-        <w:br/>
-      </w:r>
+      </w:pPr>
       <w:r>
         <w:rPr>
           <w:b/>
@@ -73,25 +74,51 @@
           <w:tcPr>
             <w:tcW w:w="6582" w:type="dxa"/>
           </w:tcPr>
+          <w:p>
+            <w:permStart w:id="1871543824" w:edGrp="everyone"/>
+            <w:r>
+              <w:t xml:space="preserve">  </w:t>
+            </w:r>
+          </w:p>
+          <w:permEnd w:id="1871543824"/>
           <w:p/>
         </w:tc>
       </w:tr>
     </w:tbl>
     <w:p/>
     <w:p>
-      <w:pPr>
-        <w:pStyle w:val="Heading2"/>
-      </w:pPr>
-      <w:r>
-        <w:t xml:space="preserve">1. </w:t>
-      </w:r>
-      <w:r>
-        <w:t>Characterize weather conditions</w:t>
+      <w:r>
+        <w:t>In the boxes</w:t>
+      </w:r>
+      <w:r>
+        <w:t xml:space="preserve"> in this answer sheet you can include your answers, reasonings, graphs, etc. The boxes scale with what you enter (so there is more than enough space).</w:t>
       </w:r>
     </w:p>
     <w:p>
-      <w:r>
-        <w:t>Characterize the weather conditions during the period in which the data were gathered. Do this in ver</w:t>
+      <w:pPr>
+        <w:pStyle w:val="Heading2"/>
+      </w:pPr>
+      <w:r>
+        <w:t xml:space="preserve">1. </w:t>
+      </w:r>
+      <w:r>
+        <w:t>Characterize weather conditions</w:t>
+      </w:r>
+    </w:p>
+    <w:p>
+      <w:r>
+        <w:t xml:space="preserve">Characterize the weather conditions during the period in which the data </w:t>
+      </w:r>
+      <w:r>
+        <w:t xml:space="preserve">in this historic dataset </w:t>
+      </w:r>
+      <w:r>
+        <w:t xml:space="preserve">were gathered. </w:t>
+      </w:r>
+    </w:p>
+    <w:p>
+      <w:r>
+        <w:t>Do this in ver</w:t>
       </w:r>
       <w:r>
         <w:t>y</w:t>
@@ -181,7 +208,11 @@
           <w:tcPr>
             <w:tcW w:w="1145" w:type="dxa"/>
           </w:tcPr>
-          <w:p/>
+          <w:p>
+            <w:permStart w:id="1513452794" w:edGrp="everyone" w:colFirst="0" w:colLast="0"/>
+            <w:permStart w:id="1543470520" w:edGrp="everyone" w:colFirst="1" w:colLast="1"/>
+            <w:permStart w:id="490412070" w:edGrp="everyone" w:colFirst="2" w:colLast="2"/>
+          </w:p>
         </w:tc>
         <w:tc>
           <w:tcPr>
@@ -191,8 +222,6 @@
           <w:p/>
           <w:p/>
           <w:p/>
-          <w:p/>
-          <w:p/>
         </w:tc>
         <w:tc>
           <w:tcPr>
@@ -206,7 +235,14 @@
           <w:tcPr>
             <w:tcW w:w="1145" w:type="dxa"/>
           </w:tcPr>
-          <w:p/>
+          <w:p>
+            <w:permStart w:id="1900152914" w:edGrp="everyone" w:colFirst="0" w:colLast="0"/>
+            <w:permStart w:id="2126399882" w:edGrp="everyone" w:colFirst="1" w:colLast="1"/>
+            <w:permStart w:id="1590101848" w:edGrp="everyone" w:colFirst="2" w:colLast="2"/>
+            <w:permEnd w:id="1513452794"/>
+            <w:permEnd w:id="1543470520"/>
+            <w:permEnd w:id="490412070"/>
+          </w:p>
         </w:tc>
         <w:tc>
           <w:tcPr>
@@ -216,8 +252,6 @@
           <w:p/>
           <w:p/>
           <w:p/>
-          <w:p/>
-          <w:p/>
         </w:tc>
         <w:tc>
           <w:tcPr>
@@ -231,7 +265,14 @@
           <w:tcPr>
             <w:tcW w:w="1145" w:type="dxa"/>
           </w:tcPr>
-          <w:p/>
+          <w:p>
+            <w:permStart w:id="1832726897" w:edGrp="everyone" w:colFirst="0" w:colLast="0"/>
+            <w:permStart w:id="1823281088" w:edGrp="everyone" w:colFirst="1" w:colLast="1"/>
+            <w:permStart w:id="1626997722" w:edGrp="everyone" w:colFirst="2" w:colLast="2"/>
+            <w:permEnd w:id="1900152914"/>
+            <w:permEnd w:id="2126399882"/>
+            <w:permEnd w:id="1590101848"/>
+          </w:p>
         </w:tc>
         <w:tc>
           <w:tcPr>
@@ -242,8 +283,6 @@
           <w:p/>
           <w:p/>
           <w:p/>
-          <w:p/>
-          <w:p/>
         </w:tc>
         <w:tc>
           <w:tcPr>
@@ -257,7 +296,14 @@
           <w:tcPr>
             <w:tcW w:w="1145" w:type="dxa"/>
           </w:tcPr>
-          <w:p/>
+          <w:p>
+            <w:permStart w:id="605957707" w:edGrp="everyone" w:colFirst="0" w:colLast="0"/>
+            <w:permStart w:id="1403143027" w:edGrp="everyone" w:colFirst="1" w:colLast="1"/>
+            <w:permStart w:id="727793392" w:edGrp="everyone" w:colFirst="2" w:colLast="2"/>
+            <w:permEnd w:id="1832726897"/>
+            <w:permEnd w:id="1823281088"/>
+            <w:permEnd w:id="1626997722"/>
+          </w:p>
         </w:tc>
         <w:tc>
           <w:tcPr>
@@ -268,8 +314,6 @@
           <w:p/>
           <w:p/>
           <w:p/>
-          <w:p/>
-          <w:p/>
         </w:tc>
         <w:tc>
           <w:tcPr>
@@ -278,6 +322,40 @@
           <w:p/>
         </w:tc>
       </w:tr>
+      <w:tr>
+        <w:tc>
+          <w:tcPr>
+            <w:tcW w:w="1145" w:type="dxa"/>
+          </w:tcPr>
+          <w:p>
+            <w:permStart w:id="362967214" w:edGrp="everyone" w:colFirst="0" w:colLast="0"/>
+            <w:permStart w:id="391259805" w:edGrp="everyone" w:colFirst="1" w:colLast="1"/>
+            <w:permStart w:id="2104314697" w:edGrp="everyone" w:colFirst="2" w:colLast="2"/>
+            <w:permEnd w:id="605957707"/>
+            <w:permEnd w:id="1403143027"/>
+            <w:permEnd w:id="727793392"/>
+          </w:p>
+        </w:tc>
+        <w:tc>
+          <w:tcPr>
+            <w:tcW w:w="4091" w:type="dxa"/>
+          </w:tcPr>
+          <w:p/>
+          <w:p/>
+          <w:p/>
+          <w:p/>
+          <w:p/>
+        </w:tc>
+        <w:tc>
+          <w:tcPr>
+            <w:tcW w:w="3780" w:type="dxa"/>
+          </w:tcPr>
+          <w:p/>
+        </w:tc>
+      </w:tr>
+      <w:permEnd w:id="362967214"/>
+      <w:permEnd w:id="391259805"/>
+      <w:permEnd w:id="2104314697"/>
     </w:tbl>
     <w:p/>
     <w:p>
@@ -288,7 +366,16 @@
         <w:t xml:space="preserve">Try to formulate a </w:t>
       </w:r>
       <w:r>
-        <w:t>one-sentence description of characteristic periods (e.g. 10-12 May: 'windy weather, mostly overcast with maximum temperatures around 18 C and most days a few mm of rain per day')</w:t>
+        <w:t xml:space="preserve">one-sentence description of characteristic periods (e.g. 10-12 May: 'windy weather, mostly overcast with maximum temperatures around 18 </w:t>
+      </w:r>
+      <w:r>
+        <w:rPr>
+          <w:rFonts w:ascii="Times New Roman" w:hAnsi="Times New Roman" w:cs="Times New Roman"/>
+        </w:rPr>
+        <w:t>°</w:t>
+      </w:r>
+      <w:r>
+        <w:t>C and most days a few mm of rain per day')</w:t>
       </w:r>
     </w:p>
     <w:tbl>
@@ -319,6 +406,7 @@
                 <w:b/>
                 <w:bCs/>
               </w:rPr>
+              <w:lastRenderedPageBreak/>
               <w:t>Start</w:t>
             </w:r>
             <w:r>
@@ -379,8 +467,17 @@
             <w:tcW w:w="846" w:type="dxa"/>
           </w:tcPr>
           <w:p>
-            <w:r>
-              <w:t>01</w:t>
+            <w:permStart w:id="2018517206" w:edGrp="everyone" w:colFirst="0" w:colLast="0"/>
+            <w:permStart w:id="1836479298" w:edGrp="everyone" w:colFirst="1" w:colLast="1"/>
+            <w:permStart w:id="4394074" w:edGrp="everyone" w:colFirst="2" w:colLast="2"/>
+            <w:r>
+              <w:t>12</w:t>
+            </w:r>
+            <w:r>
+              <w:t>-0</w:t>
+            </w:r>
+            <w:r>
+              <w:t>4</w:t>
             </w:r>
           </w:p>
         </w:tc>
@@ -402,7 +499,14 @@
           <w:tcPr>
             <w:tcW w:w="846" w:type="dxa"/>
           </w:tcPr>
-          <w:p/>
+          <w:p>
+            <w:permStart w:id="1244476777" w:edGrp="everyone" w:colFirst="0" w:colLast="0"/>
+            <w:permStart w:id="1179084991" w:edGrp="everyone" w:colFirst="1" w:colLast="1"/>
+            <w:permStart w:id="1872257243" w:edGrp="everyone" w:colFirst="2" w:colLast="2"/>
+            <w:permEnd w:id="2018517206"/>
+            <w:permEnd w:id="1836479298"/>
+            <w:permEnd w:id="4394074"/>
+          </w:p>
         </w:tc>
         <w:tc>
           <w:tcPr>
@@ -422,7 +526,14 @@
           <w:tcPr>
             <w:tcW w:w="846" w:type="dxa"/>
           </w:tcPr>
-          <w:p/>
+          <w:p>
+            <w:permStart w:id="318856451" w:edGrp="everyone" w:colFirst="0" w:colLast="0"/>
+            <w:permStart w:id="1542803319" w:edGrp="everyone" w:colFirst="1" w:colLast="1"/>
+            <w:permStart w:id="1700403006" w:edGrp="everyone" w:colFirst="2" w:colLast="2"/>
+            <w:permEnd w:id="1244476777"/>
+            <w:permEnd w:id="1179084991"/>
+            <w:permEnd w:id="1872257243"/>
+          </w:p>
         </w:tc>
         <w:tc>
           <w:tcPr>
@@ -442,7 +553,14 @@
           <w:tcPr>
             <w:tcW w:w="846" w:type="dxa"/>
           </w:tcPr>
-          <w:p/>
+          <w:p>
+            <w:permStart w:id="695953519" w:edGrp="everyone" w:colFirst="0" w:colLast="0"/>
+            <w:permStart w:id="1167686592" w:edGrp="everyone" w:colFirst="1" w:colLast="1"/>
+            <w:permStart w:id="1938828997" w:edGrp="everyone" w:colFirst="2" w:colLast="2"/>
+            <w:permEnd w:id="318856451"/>
+            <w:permEnd w:id="1542803319"/>
+            <w:permEnd w:id="1700403006"/>
+          </w:p>
         </w:tc>
         <w:tc>
           <w:tcPr>
@@ -462,7 +580,14 @@
           <w:tcPr>
             <w:tcW w:w="846" w:type="dxa"/>
           </w:tcPr>
-          <w:p/>
+          <w:p>
+            <w:permStart w:id="1149115084" w:edGrp="everyone" w:colFirst="0" w:colLast="0"/>
+            <w:permStart w:id="1211917223" w:edGrp="everyone" w:colFirst="1" w:colLast="1"/>
+            <w:permStart w:id="214260648" w:edGrp="everyone" w:colFirst="2" w:colLast="2"/>
+            <w:permEnd w:id="695953519"/>
+            <w:permEnd w:id="1167686592"/>
+            <w:permEnd w:id="1938828997"/>
+          </w:p>
         </w:tc>
         <w:tc>
           <w:tcPr>
@@ -489,6 +614,126 @@
           </w:p>
         </w:tc>
       </w:tr>
+      <w:tr>
+        <w:tc>
+          <w:tcPr>
+            <w:tcW w:w="846" w:type="dxa"/>
+          </w:tcPr>
+          <w:p>
+            <w:permStart w:id="835389634" w:edGrp="everyone" w:colFirst="0" w:colLast="0"/>
+            <w:permStart w:id="1052182152" w:edGrp="everyone" w:colFirst="1" w:colLast="1"/>
+            <w:permStart w:id="374875268" w:edGrp="everyone" w:colFirst="2" w:colLast="2"/>
+            <w:permEnd w:id="1149115084"/>
+            <w:permEnd w:id="1211917223"/>
+            <w:permEnd w:id="214260648"/>
+          </w:p>
+        </w:tc>
+        <w:tc>
+          <w:tcPr>
+            <w:tcW w:w="709" w:type="dxa"/>
+          </w:tcPr>
+          <w:p>
+            <w:pPr>
+              <w:rPr>
+                <w:noProof/>
+              </w:rPr>
+            </w:pPr>
+          </w:p>
+        </w:tc>
+        <w:tc>
+          <w:tcPr>
+            <w:tcW w:w="7512" w:type="dxa"/>
+          </w:tcPr>
+          <w:p>
+            <w:pPr>
+              <w:rPr>
+                <w:noProof/>
+              </w:rPr>
+            </w:pPr>
+          </w:p>
+        </w:tc>
+      </w:tr>
+      <w:tr>
+        <w:tc>
+          <w:tcPr>
+            <w:tcW w:w="846" w:type="dxa"/>
+          </w:tcPr>
+          <w:p>
+            <w:permStart w:id="1638094168" w:edGrp="everyone" w:colFirst="0" w:colLast="0"/>
+            <w:permStart w:id="344618886" w:edGrp="everyone" w:colFirst="1" w:colLast="1"/>
+            <w:permStart w:id="1018633852" w:edGrp="everyone" w:colFirst="2" w:colLast="2"/>
+            <w:permEnd w:id="835389634"/>
+            <w:permEnd w:id="1052182152"/>
+            <w:permEnd w:id="374875268"/>
+          </w:p>
+        </w:tc>
+        <w:tc>
+          <w:tcPr>
+            <w:tcW w:w="709" w:type="dxa"/>
+          </w:tcPr>
+          <w:p>
+            <w:pPr>
+              <w:rPr>
+                <w:noProof/>
+              </w:rPr>
+            </w:pPr>
+          </w:p>
+        </w:tc>
+        <w:tc>
+          <w:tcPr>
+            <w:tcW w:w="7512" w:type="dxa"/>
+          </w:tcPr>
+          <w:p>
+            <w:pPr>
+              <w:rPr>
+                <w:noProof/>
+              </w:rPr>
+            </w:pPr>
+          </w:p>
+        </w:tc>
+      </w:tr>
+      <w:tr>
+        <w:tc>
+          <w:tcPr>
+            <w:tcW w:w="846" w:type="dxa"/>
+          </w:tcPr>
+          <w:p>
+            <w:permStart w:id="1465256665" w:edGrp="everyone" w:colFirst="0" w:colLast="0"/>
+            <w:permStart w:id="2015122897" w:edGrp="everyone" w:colFirst="1" w:colLast="1"/>
+            <w:permStart w:id="934814810" w:edGrp="everyone" w:colFirst="2" w:colLast="2"/>
+            <w:permEnd w:id="1638094168"/>
+            <w:permEnd w:id="344618886"/>
+            <w:permEnd w:id="1018633852"/>
+          </w:p>
+        </w:tc>
+        <w:tc>
+          <w:tcPr>
+            <w:tcW w:w="709" w:type="dxa"/>
+          </w:tcPr>
+          <w:p>
+            <w:pPr>
+              <w:rPr>
+                <w:noProof/>
+              </w:rPr>
+            </w:pPr>
+          </w:p>
+        </w:tc>
+        <w:tc>
+          <w:tcPr>
+            <w:tcW w:w="7512" w:type="dxa"/>
+          </w:tcPr>
+          <w:p>
+            <w:pPr>
+              <w:rPr>
+                <w:noProof/>
+              </w:rPr>
+            </w:pPr>
+          </w:p>
+        </w:tc>
+      </w:tr>
+      <w:permEnd w:id="1465256665"/>
+      <w:permEnd w:id="2015122897"/>
+      <w:permEnd w:id="934814810"/>
     </w:tbl>
     <w:p/>
     <w:p>
@@ -645,6 +890,9 @@
             <w:tcW w:w="2405" w:type="dxa"/>
           </w:tcPr>
           <w:p>
+            <w:permStart w:id="536034461" w:edGrp="everyone" w:colFirst="1" w:colLast="1"/>
+            <w:permStart w:id="1430809502" w:edGrp="everyone" w:colFirst="2" w:colLast="2"/>
+            <w:permStart w:id="1148939743" w:edGrp="everyone" w:colFirst="3" w:colLast="3"/>
             <w:r>
               <w:t>f_</w:t>
             </w:r>
@@ -678,6 +926,12 @@
             <w:tcW w:w="2405" w:type="dxa"/>
           </w:tcPr>
           <w:p>
+            <w:permStart w:id="437281058" w:edGrp="everyone" w:colFirst="1" w:colLast="1"/>
+            <w:permStart w:id="2100985133" w:edGrp="everyone" w:colFirst="2" w:colLast="2"/>
+            <w:permStart w:id="27488780" w:edGrp="everyone" w:colFirst="3" w:colLast="3"/>
+            <w:permEnd w:id="536034461"/>
+            <w:permEnd w:id="1430809502"/>
+            <w:permEnd w:id="1148939743"/>
             <w:r>
               <w:t>f _</w:t>
             </w:r>
@@ -711,6 +965,12 @@
             <w:tcW w:w="2405" w:type="dxa"/>
           </w:tcPr>
           <w:p>
+            <w:permStart w:id="111831266" w:edGrp="everyone" w:colFirst="1" w:colLast="1"/>
+            <w:permStart w:id="1182812930" w:edGrp="everyone" w:colFirst="2" w:colLast="2"/>
+            <w:permStart w:id="2023250906" w:edGrp="everyone" w:colFirst="3" w:colLast="3"/>
+            <w:permEnd w:id="437281058"/>
+            <w:permEnd w:id="2100985133"/>
+            <w:permEnd w:id="27488780"/>
             <w:r>
               <w:t>f_</w:t>
             </w:r>
@@ -738,6 +998,9 @@
           <w:p/>
         </w:tc>
       </w:tr>
+      <w:permEnd w:id="111831266"/>
+      <w:permEnd w:id="1182812930"/>
+      <w:permEnd w:id="2023250906"/>
       <w:tr>
         <w:tc>
           <w:tcPr>
@@ -756,19 +1019,31 @@
           <w:tcPr>
             <w:tcW w:w="992" w:type="dxa"/>
           </w:tcPr>
-          <w:p/>
+          <w:p>
+            <w:r>
+              <w:t>-</w:t>
+            </w:r>
+          </w:p>
         </w:tc>
         <w:tc>
           <w:tcPr>
             <w:tcW w:w="1276" w:type="dxa"/>
           </w:tcPr>
-          <w:p/>
+          <w:p>
+            <w:r>
+              <w:t>-</w:t>
+            </w:r>
+          </w:p>
         </w:tc>
         <w:tc>
           <w:tcPr>
             <w:tcW w:w="4394" w:type="dxa"/>
           </w:tcPr>
-          <w:p/>
+          <w:p>
+            <w:r>
+              <w:t>None: this function was made available to you.</w:t>
+            </w:r>
+          </w:p>
         </w:tc>
       </w:tr>
       <w:tr>
@@ -782,6 +1057,9 @@
                 <w:lang w:val="nl-NL"/>
               </w:rPr>
             </w:pPr>
+            <w:permStart w:id="1088383351" w:edGrp="everyone" w:colFirst="1" w:colLast="1"/>
+            <w:permStart w:id="986999079" w:edGrp="everyone" w:colFirst="2" w:colLast="2"/>
+            <w:permStart w:id="1585783935" w:edGrp="everyone" w:colFirst="3" w:colLast="3"/>
             <w:r>
               <w:rPr>
                 <w:lang w:val="nl-NL"/>
@@ -845,6 +1123,9 @@
           </w:p>
         </w:tc>
       </w:tr>
+      <w:permEnd w:id="1088383351"/>
+      <w:permEnd w:id="986999079"/>
+      <w:permEnd w:id="1585783935"/>
     </w:tbl>
     <w:p>
       <w:pPr>
@@ -869,10 +1150,72 @@
     </w:p>
     <w:p>
       <w:r>
-        <w:t xml:space="preserve">Compute the reference evapotranspiration in mm/day based on the current data set (check what is the unit of the flux you computed with your f_makkink function). Subsequently, make a time series graph that you can include </w:t>
+        <w:t xml:space="preserve">Compute the reference evapotranspiration in mm/day based on the current data set (check what is the unit of the flux you computed with your f_makkink function). </w:t>
+      </w:r>
+    </w:p>
+    <w:p>
+      <w:r>
+        <w:t xml:space="preserve">First summarize </w:t>
+      </w:r>
+      <w:r>
+        <w:t xml:space="preserve">below </w:t>
+      </w:r>
+      <w:r>
+        <w:t xml:space="preserve">how you </w:t>
+      </w:r>
+      <w:r>
+        <w:t>arrived at fluxes in mm/day</w:t>
+      </w:r>
+      <w:r>
+        <w:t>, starting from the output of the f_makkink function.</w:t>
+      </w:r>
+    </w:p>
+    <w:tbl>
+      <w:tblPr>
+        <w:tblStyle w:val="TableGrid"/>
+        <w:tblW w:w="0" w:type="auto"/>
+        <w:tblLook w:val="04A0" w:firstRow="1" w:lastRow="0" w:firstColumn="1" w:lastColumn="0" w:noHBand="0" w:noVBand="1"/>
+      </w:tblPr>
+      <w:tblGrid>
+        <w:gridCol w:w="9016"/>
+      </w:tblGrid>
+      <w:tr>
+        <w:tc>
+          <w:tcPr>
+            <w:tcW w:w="9016" w:type="dxa"/>
+          </w:tcPr>
+          <w:p>
+            <w:permStart w:id="710037680" w:edGrp="everyone"/>
+            <w:r>
+              <w:t xml:space="preserve"> </w:t>
+            </w:r>
+          </w:p>
+          <w:p>
+            <w:r>
+              <w:t xml:space="preserve">   </w:t>
+            </w:r>
+            <w:permEnd w:id="710037680"/>
+          </w:p>
+          <w:p/>
+        </w:tc>
+      </w:tr>
+    </w:tbl>
+    <w:p/>
+    <w:p>
+      <w:r>
+        <w:t xml:space="preserve">Subsequently, make a time series graph that you can include </w:t>
       </w:r>
       <w:r>
         <w:t>below.</w:t>
+      </w:r>
+      <w:r>
+        <w:t xml:space="preserve"> Also discuss </w:t>
+      </w:r>
+      <w:r>
+        <w:t>if these values make sense (in terms of order of magnitude, and in terms of day-to-day variability.</w:t>
+      </w:r>
+      <w:r>
+        <w:t xml:space="preserve">  </w:t>
       </w:r>
     </w:p>
     <w:tbl>
@@ -886,12 +1229,24 @@
       </w:tblGrid>
       <w:tr>
         <w:trPr>
-          <w:trHeight w:val="4009"/>
+          <w:trHeight w:val="550"/>
         </w:trPr>
         <w:tc>
           <w:tcPr>
             <w:tcW w:w="9067" w:type="dxa"/>
           </w:tcPr>
+          <w:p>
+            <w:permStart w:id="75974396" w:edGrp="everyone"/>
+            <w:r>
+              <w:t xml:space="preserve"> </w:t>
+            </w:r>
+          </w:p>
+          <w:p>
+            <w:r>
+              <w:t xml:space="preserve"> </w:t>
+            </w:r>
+          </w:p>
+          <w:permEnd w:id="75974396"/>
           <w:p/>
         </w:tc>
       </w:tr>
@@ -919,24 +1274,32 @@
     <w:tbl>
       <w:tblPr>
         <w:tblStyle w:val="TableGrid"/>
-        <w:tblW w:w="9351" w:type="dxa"/>
+        <w:tblW w:w="0" w:type="auto"/>
         <w:tblLook w:val="04A0" w:firstRow="1" w:lastRow="0" w:firstColumn="1" w:lastColumn="0" w:noHBand="0" w:noVBand="1"/>
       </w:tblPr>
       <w:tblGrid>
-        <w:gridCol w:w="9351"/>
+        <w:gridCol w:w="9016"/>
       </w:tblGrid>
       <w:tr>
-        <w:trPr>
-          <w:trHeight w:val="4009"/>
-        </w:trPr>
-        <w:tc>
-          <w:tcPr>
-            <w:tcW w:w="9351" w:type="dxa"/>
-          </w:tcPr>
+        <w:tc>
+          <w:tcPr>
+            <w:tcW w:w="9016" w:type="dxa"/>
+          </w:tcPr>
+          <w:p>
+            <w:permStart w:id="73211248" w:edGrp="everyone"/>
+          </w:p>
+          <w:p>
+            <w:r>
+              <w:lastRenderedPageBreak/>
+              <w:t xml:space="preserve"> </w:t>
+            </w:r>
+          </w:p>
+          <w:permEnd w:id="73211248"/>
           <w:p/>
         </w:tc>
       </w:tr>
     </w:tbl>
+    <w:p/>
     <w:p/>
     <w:p>
       <w:pPr>
@@ -963,20 +1326,29 @@
     <w:tbl>
       <w:tblPr>
         <w:tblStyle w:val="TableGrid"/>
-        <w:tblW w:w="9351" w:type="dxa"/>
+        <w:tblW w:w="9360" w:type="dxa"/>
         <w:tblLook w:val="04A0" w:firstRow="1" w:lastRow="0" w:firstColumn="1" w:lastColumn="0" w:noHBand="0" w:noVBand="1"/>
       </w:tblPr>
       <w:tblGrid>
-        <w:gridCol w:w="9351"/>
+        <w:gridCol w:w="9360"/>
       </w:tblGrid>
       <w:tr>
         <w:trPr>
-          <w:trHeight w:val="4009"/>
+          <w:trHeight w:val="752"/>
         </w:trPr>
         <w:tc>
           <w:tcPr>
-            <w:tcW w:w="9351" w:type="dxa"/>
-          </w:tcPr>
+            <w:tcW w:w="9360" w:type="dxa"/>
+          </w:tcPr>
+          <w:p>
+            <w:permStart w:id="1161429817" w:edGrp="everyone"/>
+          </w:p>
+          <w:p>
+            <w:r>
+              <w:t xml:space="preserve"> </w:t>
+            </w:r>
+          </w:p>
+          <w:permEnd w:id="1161429817"/>
           <w:p/>
         </w:tc>
       </w:tr>
@@ -993,12 +1365,77 @@
         <w:t xml:space="preserve">. </w:t>
       </w:r>
       <w:r>
-        <w:t>Crop factors and reference evapotranspiration</w:t>
+        <w:t>CSM/c</w:t>
+      </w:r>
+      <w:r>
+        <w:t>rop factor</w:t>
+      </w:r>
+      <w:r>
+        <w:t xml:space="preserve"> for grass</w:t>
       </w:r>
     </w:p>
     <w:p>
       <w:r>
-        <w:t xml:space="preserve">Compute the crop factor for the current data. What is the overall magnitude the crop factor? Is the crop factor constant over time, and if not, can you explain the variations </w:t>
+        <w:t xml:space="preserve">Compute the </w:t>
+      </w:r>
+      <w:r>
+        <w:t>CSM/</w:t>
+      </w:r>
+      <w:r>
+        <w:t xml:space="preserve">crop factor for the current data. </w:t>
+      </w:r>
+      <w:r>
+        <w:t>Copy a graph of the values in the box below</w:t>
+      </w:r>
+    </w:p>
+    <w:tbl>
+      <w:tblPr>
+        <w:tblStyle w:val="TableGrid"/>
+        <w:tblW w:w="0" w:type="auto"/>
+        <w:tblLook w:val="04A0" w:firstRow="1" w:lastRow="0" w:firstColumn="1" w:lastColumn="0" w:noHBand="0" w:noVBand="1"/>
+      </w:tblPr>
+      <w:tblGrid>
+        <w:gridCol w:w="9016"/>
+      </w:tblGrid>
+      <w:tr>
+        <w:tc>
+          <w:tcPr>
+            <w:tcW w:w="9016" w:type="dxa"/>
+          </w:tcPr>
+          <w:p>
+            <w:permStart w:id="1065425652" w:edGrp="everyone"/>
+          </w:p>
+          <w:p>
+            <w:r>
+              <w:t xml:space="preserve"> </w:t>
+            </w:r>
+          </w:p>
+          <w:permEnd w:id="1065425652"/>
+          <w:p/>
+        </w:tc>
+      </w:tr>
+    </w:tbl>
+    <w:p/>
+    <w:p>
+      <w:pPr>
+        <w:pStyle w:val="Heading2"/>
+      </w:pPr>
+      <w:r>
+        <w:t xml:space="preserve">7. Variation of CSM/crop factor </w:t>
+      </w:r>
+      <w:r>
+        <w:t xml:space="preserve">– model for </w:t>
+      </w:r>
+      <w:r>
+        <w:t>grass</w:t>
+      </w:r>
+      <w:r>
+        <w:t xml:space="preserve"> evapotranspiration</w:t>
+      </w:r>
+    </w:p>
+    <w:p>
+      <w:r>
+        <w:t xml:space="preserve">What is the overall magnitude the crop factor? Is the crop factor constant over time, and if not, can you explain the variations </w:t>
       </w:r>
       <w:r>
         <w:t>using the characterization of the conditions you made in question 1</w:t>
@@ -1063,17 +1500,12 @@
                 <w:b/>
               </w:rPr>
             </w:pPr>
-            <w:r>
-              <w:rPr>
-                <w:b/>
-              </w:rPr>
-              <w:t>Typical value</w:t>
-            </w:r>
-            <w:r>
-              <w:rPr>
-                <w:b/>
-              </w:rPr>
-              <w:t xml:space="preserve"> of the crop factor (mean, median, …)</w:t>
+            <w:permStart w:id="394753932" w:edGrp="everyone" w:colFirst="1" w:colLast="1"/>
+            <w:r>
+              <w:rPr>
+                <w:b/>
+              </w:rPr>
+              <w:t>Typical value of the CSM/crop factor (mean, median, …)</w:t>
             </w:r>
           </w:p>
         </w:tc>
@@ -1095,30 +1527,13 @@
                 <w:b/>
               </w:rPr>
             </w:pPr>
-            <w:r>
-              <w:rPr>
-                <w:b/>
-              </w:rPr>
-              <w:t>Variability</w:t>
-            </w:r>
-            <w:r>
-              <w:rPr>
-                <w:b/>
-              </w:rPr>
-              <w:t xml:space="preserve"> of crop factor from day to day</w:t>
-            </w:r>
-            <w:r>
-              <w:rPr>
-                <w:b/>
-              </w:rPr>
-              <w:t xml:space="preserve"> </w:t>
-            </w:r>
-            <w:r>
-              <w:rPr>
-                <w:b/>
-              </w:rPr>
-              <w:lastRenderedPageBreak/>
-              <w:t>(how much, how, when)</w:t>
+            <w:permStart w:id="1990150832" w:edGrp="everyone" w:colFirst="1" w:colLast="1"/>
+            <w:permEnd w:id="394753932"/>
+            <w:r>
+              <w:rPr>
+                <w:b/>
+              </w:rPr>
+              <w:t>Variability of CSM/crop factor from day to day (how much, how, when)</w:t>
             </w:r>
           </w:p>
         </w:tc>
@@ -1140,17 +1555,13 @@
                 <w:b/>
               </w:rPr>
             </w:pPr>
-            <w:r>
-              <w:rPr>
-                <w:b/>
-              </w:rPr>
-              <w:t xml:space="preserve">What determines the </w:t>
-            </w:r>
-            <w:r>
-              <w:rPr>
-                <w:b/>
-              </w:rPr>
-              <w:t>day-to-day variation?</w:t>
+            <w:permStart w:id="916419255" w:edGrp="everyone" w:colFirst="1" w:colLast="1"/>
+            <w:permEnd w:id="1990150832"/>
+            <w:r>
+              <w:rPr>
+                <w:b/>
+              </w:rPr>
+              <w:t>What determines the day-to-day variation?</w:t>
             </w:r>
           </w:p>
         </w:tc>
@@ -1161,11 +1572,18 @@
           <w:p/>
         </w:tc>
       </w:tr>
+      <w:permEnd w:id="916419255"/>
     </w:tbl>
     <w:p/>
     <w:p>
       <w:r>
-        <w:t xml:space="preserve">Summarize your findings regarding the crop factor for </w:t>
+        <w:t xml:space="preserve">Summarize your findings regarding the </w:t>
+      </w:r>
+      <w:r>
+        <w:t>CSM/</w:t>
+      </w:r>
+      <w:r>
+        <w:t xml:space="preserve">crop factor for </w:t>
       </w:r>
       <w:r>
         <w:t xml:space="preserve">grass </w:t>
@@ -1177,13 +1595,19 @@
         <w:t xml:space="preserve">grass evapotranspiration </w:t>
       </w:r>
       <w:r>
-        <w:t>from the reference ET</w:t>
+        <w:t xml:space="preserve">from the reference </w:t>
+      </w:r>
+      <w:r>
+        <w:t>ET</w:t>
       </w:r>
       <w:r>
         <w:t xml:space="preserve">, </w:t>
       </w:r>
       <w:r>
-        <w:t xml:space="preserve"> based on a limited number of variables (e.g. rainfall history, air humidity, temperature</w:t>
+        <w:t>based</w:t>
+      </w:r>
+      <w:r>
+        <w:t xml:space="preserve"> on a limited number of variables (e.g. rainfall history, air humidity, temperature</w:t>
       </w:r>
       <w:r>
         <w:t>, wind speed, ...</w:t>
@@ -1198,12 +1622,67 @@
         <w:t xml:space="preserve"> </w:t>
       </w:r>
       <w:r>
-        <w:t>What we need, in the end, is some sort of look-up table that provides you with a value for the crop factor, given certain conditions.</w:t>
+        <w:t>What we need, is some sort of look-up table</w:t>
+      </w:r>
+      <w:r>
+        <w:t>.</w:t>
       </w:r>
     </w:p>
     <w:p>
       <w:r>
-        <w:t>In the table below, indicate a few conditions: give the typical value for the ‘crop factor’ for grass, and the variables that characterize that condition (e.g. when no rain and high temperatures -&gt; crop factor = ...). It is up to you to see how many conditions you distinguish (i.e. how many rows you fill) and how many variables you need to describe a given condition (how many columns you need).</w:t>
+        <w:t xml:space="preserve">In the table below, </w:t>
+      </w:r>
+      <w:r>
+        <w:t xml:space="preserve">distinguish a number of situations with distinct values for the CSM/crop factor. </w:t>
+      </w:r>
+    </w:p>
+    <w:p>
+      <w:pPr>
+        <w:pStyle w:val="ListParagraph"/>
+        <w:numPr>
+          <w:ilvl w:val="0"/>
+          <w:numId w:val="3"/>
+        </w:numPr>
+      </w:pPr>
+      <w:r>
+        <w:lastRenderedPageBreak/>
+        <w:t>Give the typical value for the CSM/crop factor in the first column</w:t>
+      </w:r>
+    </w:p>
+    <w:p>
+      <w:pPr>
+        <w:pStyle w:val="ListParagraph"/>
+        <w:numPr>
+          <w:ilvl w:val="0"/>
+          <w:numId w:val="3"/>
+        </w:numPr>
+      </w:pPr>
+      <w:r>
+        <w:t xml:space="preserve">Characterize the conditions with typical values for the relevant variables (columns 2 and further) </w:t>
+      </w:r>
+      <w:r>
+        <w:t xml:space="preserve">(e.g. </w:t>
+      </w:r>
+      <w:r>
+        <w:t>crop factor = …</w:t>
+      </w:r>
+      <w:r>
+        <w:t xml:space="preserve"> (column 1) </w:t>
+      </w:r>
+      <w:r>
+        <w:t xml:space="preserve">when no rain </w:t>
+      </w:r>
+      <w:r>
+        <w:t xml:space="preserve">(column 2) </w:t>
+      </w:r>
+      <w:r>
+        <w:t xml:space="preserve">and high temperatures </w:t>
+      </w:r>
+      <w:r>
+        <w:t>(column 3)</w:t>
+      </w:r>
+      <w:r>
+        <w:t>. It is up to you to see how many conditions you distinguish (i.e. how many rows you fill) and how many variables you need to describe a given condition (how many columns you need).</w:t>
       </w:r>
     </w:p>
     <w:tbl>
@@ -1213,15 +1692,17 @@
         <w:tblLook w:val="04A0" w:firstRow="1" w:lastRow="0" w:firstColumn="1" w:lastColumn="0" w:noHBand="0" w:noVBand="1"/>
       </w:tblPr>
       <w:tblGrid>
-        <w:gridCol w:w="2254"/>
-        <w:gridCol w:w="2254"/>
-        <w:gridCol w:w="2254"/>
-        <w:gridCol w:w="2254"/>
+        <w:gridCol w:w="1926"/>
+        <w:gridCol w:w="1880"/>
+        <w:gridCol w:w="1850"/>
+        <w:gridCol w:w="1850"/>
+        <w:gridCol w:w="1514"/>
       </w:tblGrid>
       <w:tr>
         <w:tc>
           <w:tcPr>
-            <w:tcW w:w="2254" w:type="dxa"/>
+            <w:tcW w:w="1926" w:type="dxa"/>
+            <w:vMerge w:val="restart"/>
             <w:tcBorders>
               <w:top w:val="single" w:sz="2" w:space="0" w:color="auto"/>
               <w:left w:val="single" w:sz="2" w:space="0" w:color="auto"/>
@@ -1239,13 +1720,35 @@
                 <w:b/>
                 <w:bCs/>
               </w:rPr>
+              <w:t>Value of</w:t>
+            </w:r>
+          </w:p>
+          <w:p>
+            <w:pPr>
+              <w:rPr>
+                <w:b/>
+                <w:bCs/>
+              </w:rPr>
+            </w:pPr>
+            <w:r>
+              <w:rPr>
+                <w:b/>
+                <w:bCs/>
+              </w:rPr>
+              <w:t>CSM/</w:t>
+            </w:r>
+            <w:r>
+              <w:rPr>
+                <w:b/>
+                <w:bCs/>
+              </w:rPr>
               <w:t>Crop factor</w:t>
             </w:r>
           </w:p>
         </w:tc>
         <w:tc>
           <w:tcPr>
-            <w:tcW w:w="2254" w:type="dxa"/>
+            <w:tcW w:w="1880" w:type="dxa"/>
             <w:tcBorders>
               <w:top w:val="single" w:sz="2" w:space="0" w:color="auto"/>
             </w:tcBorders>
@@ -1262,13 +1765,13 @@
                 <w:b/>
                 <w:bCs/>
               </w:rPr>
-              <w:t>Variable: ...</w:t>
-            </w:r>
-          </w:p>
-        </w:tc>
-        <w:tc>
-          <w:tcPr>
-            <w:tcW w:w="2254" w:type="dxa"/>
+              <w:t>Variable:</w:t>
+            </w:r>
+          </w:p>
+        </w:tc>
+        <w:tc>
+          <w:tcPr>
+            <w:tcW w:w="1850" w:type="dxa"/>
             <w:tcBorders>
               <w:top w:val="single" w:sz="2" w:space="0" w:color="auto"/>
             </w:tcBorders>
@@ -1285,13 +1788,13 @@
                 <w:b/>
                 <w:bCs/>
               </w:rPr>
-              <w:t>Variable: ...</w:t>
-            </w:r>
-          </w:p>
-        </w:tc>
-        <w:tc>
-          <w:tcPr>
-            <w:tcW w:w="2254" w:type="dxa"/>
+              <w:t>Variable</w:t>
+            </w:r>
+          </w:p>
+        </w:tc>
+        <w:tc>
+          <w:tcPr>
+            <w:tcW w:w="1850" w:type="dxa"/>
             <w:tcBorders>
               <w:top w:val="single" w:sz="2" w:space="0" w:color="auto"/>
               <w:right w:val="single" w:sz="2" w:space="0" w:color="auto"/>
@@ -1309,64 +1812,130 @@
                 <w:b/>
                 <w:bCs/>
               </w:rPr>
-              <w:t>Variable: ...</w:t>
-            </w:r>
-          </w:p>
-        </w:tc>
-      </w:tr>
-      <w:tr>
-        <w:tc>
-          <w:tcPr>
-            <w:tcW w:w="2254" w:type="dxa"/>
+              <w:t>Variable</w:t>
+            </w:r>
+          </w:p>
+        </w:tc>
+        <w:tc>
+          <w:tcPr>
+            <w:tcW w:w="1514" w:type="dxa"/>
+            <w:tcBorders>
+              <w:top w:val="single" w:sz="2" w:space="0" w:color="auto"/>
+              <w:right w:val="single" w:sz="2" w:space="0" w:color="auto"/>
+            </w:tcBorders>
+          </w:tcPr>
+          <w:p>
+            <w:pPr>
+              <w:rPr>
+                <w:b/>
+                <w:bCs/>
+              </w:rPr>
+            </w:pPr>
+            <w:r>
+              <w:rPr>
+                <w:b/>
+                <w:bCs/>
+              </w:rPr>
+              <w:t>Variable</w:t>
+            </w:r>
+          </w:p>
+        </w:tc>
+      </w:tr>
+      <w:tr>
+        <w:tc>
+          <w:tcPr>
+            <w:tcW w:w="1926" w:type="dxa"/>
+            <w:vMerge/>
             <w:tcBorders>
               <w:left w:val="single" w:sz="2" w:space="0" w:color="auto"/>
               <w:bottom w:val="single" w:sz="2" w:space="0" w:color="auto"/>
             </w:tcBorders>
           </w:tcPr>
-          <w:p/>
-        </w:tc>
-        <w:tc>
-          <w:tcPr>
-            <w:tcW w:w="2254" w:type="dxa"/>
+          <w:p>
+            <w:permStart w:id="1639269946" w:edGrp="everyone" w:colFirst="1" w:colLast="1"/>
+            <w:permStart w:id="723725168" w:edGrp="everyone" w:colFirst="2" w:colLast="2"/>
+            <w:permStart w:id="1351755606" w:edGrp="everyone" w:colFirst="3" w:colLast="3"/>
+            <w:permStart w:id="163262153" w:edGrp="everyone" w:colFirst="4" w:colLast="4"/>
+          </w:p>
+        </w:tc>
+        <w:tc>
+          <w:tcPr>
+            <w:tcW w:w="1880" w:type="dxa"/>
             <w:tcBorders>
               <w:bottom w:val="single" w:sz="2" w:space="0" w:color="auto"/>
             </w:tcBorders>
           </w:tcPr>
-          <w:p/>
-        </w:tc>
-        <w:tc>
-          <w:tcPr>
-            <w:tcW w:w="2254" w:type="dxa"/>
+          <w:p>
+            <w:r>
+              <w:t>…</w:t>
+            </w:r>
+          </w:p>
+        </w:tc>
+        <w:tc>
+          <w:tcPr>
+            <w:tcW w:w="1850" w:type="dxa"/>
             <w:tcBorders>
               <w:bottom w:val="single" w:sz="2" w:space="0" w:color="auto"/>
             </w:tcBorders>
           </w:tcPr>
-          <w:p/>
-        </w:tc>
-        <w:tc>
-          <w:tcPr>
-            <w:tcW w:w="2254" w:type="dxa"/>
+          <w:p>
+            <w:r>
+              <w:t>…</w:t>
+            </w:r>
+          </w:p>
+        </w:tc>
+        <w:tc>
+          <w:tcPr>
+            <w:tcW w:w="1850" w:type="dxa"/>
             <w:tcBorders>
               <w:bottom w:val="single" w:sz="2" w:space="0" w:color="auto"/>
               <w:right w:val="single" w:sz="2" w:space="0" w:color="auto"/>
             </w:tcBorders>
           </w:tcPr>
-          <w:p/>
-        </w:tc>
-      </w:tr>
-      <w:tr>
-        <w:tc>
-          <w:tcPr>
-            <w:tcW w:w="2254" w:type="dxa"/>
+          <w:p>
+            <w:r>
+              <w:t>…</w:t>
+            </w:r>
+          </w:p>
+        </w:tc>
+        <w:tc>
+          <w:tcPr>
+            <w:tcW w:w="1514" w:type="dxa"/>
+            <w:tcBorders>
+              <w:bottom w:val="single" w:sz="2" w:space="0" w:color="auto"/>
+              <w:right w:val="single" w:sz="2" w:space="0" w:color="auto"/>
+            </w:tcBorders>
+          </w:tcPr>
+          <w:p>
+            <w:r>
+              <w:t>…</w:t>
+            </w:r>
+          </w:p>
+        </w:tc>
+      </w:tr>
+      <w:tr>
+        <w:tc>
+          <w:tcPr>
+            <w:tcW w:w="1926" w:type="dxa"/>
             <w:tcBorders>
               <w:top w:val="single" w:sz="2" w:space="0" w:color="auto"/>
             </w:tcBorders>
           </w:tcPr>
-          <w:p/>
-        </w:tc>
-        <w:tc>
-          <w:tcPr>
-            <w:tcW w:w="2254" w:type="dxa"/>
+          <w:p>
+            <w:permStart w:id="950558777" w:edGrp="everyone" w:colFirst="0" w:colLast="0"/>
+            <w:permStart w:id="728708176" w:edGrp="everyone" w:colFirst="1" w:colLast="1"/>
+            <w:permStart w:id="1864264917" w:edGrp="everyone" w:colFirst="2" w:colLast="2"/>
+            <w:permStart w:id="81210026" w:edGrp="everyone" w:colFirst="3" w:colLast="3"/>
+            <w:permStart w:id="460416394" w:edGrp="everyone" w:colFirst="4" w:colLast="4"/>
+            <w:permEnd w:id="1639269946"/>
+            <w:permEnd w:id="723725168"/>
+            <w:permEnd w:id="1351755606"/>
+            <w:permEnd w:id="163262153"/>
+          </w:p>
+        </w:tc>
+        <w:tc>
+          <w:tcPr>
+            <w:tcW w:w="1880" w:type="dxa"/>
             <w:tcBorders>
               <w:top w:val="single" w:sz="2" w:space="0" w:color="auto"/>
             </w:tcBorders>
@@ -1375,7 +1944,7 @@
         </w:tc>
         <w:tc>
           <w:tcPr>
-            <w:tcW w:w="2254" w:type="dxa"/>
+            <w:tcW w:w="1850" w:type="dxa"/>
             <w:tcBorders>
               <w:top w:val="single" w:sz="2" w:space="0" w:color="auto"/>
             </w:tcBorders>
@@ -1384,118 +1953,286 @@
         </w:tc>
         <w:tc>
           <w:tcPr>
-            <w:tcW w:w="2254" w:type="dxa"/>
+            <w:tcW w:w="1850" w:type="dxa"/>
             <w:tcBorders>
               <w:top w:val="single" w:sz="2" w:space="0" w:color="auto"/>
             </w:tcBorders>
           </w:tcPr>
           <w:p/>
         </w:tc>
-      </w:tr>
-      <w:tr>
-        <w:tc>
-          <w:tcPr>
-            <w:tcW w:w="2254" w:type="dxa"/>
-          </w:tcPr>
-          <w:p/>
-        </w:tc>
-        <w:tc>
-          <w:tcPr>
-            <w:tcW w:w="2254" w:type="dxa"/>
-          </w:tcPr>
-          <w:p/>
-        </w:tc>
-        <w:tc>
-          <w:tcPr>
-            <w:tcW w:w="2254" w:type="dxa"/>
-          </w:tcPr>
-          <w:p/>
-        </w:tc>
-        <w:tc>
-          <w:tcPr>
-            <w:tcW w:w="2254" w:type="dxa"/>
-          </w:tcPr>
-          <w:p/>
-        </w:tc>
-      </w:tr>
-      <w:tr>
-        <w:tc>
-          <w:tcPr>
-            <w:tcW w:w="2254" w:type="dxa"/>
-          </w:tcPr>
-          <w:p/>
-        </w:tc>
-        <w:tc>
-          <w:tcPr>
-            <w:tcW w:w="2254" w:type="dxa"/>
-          </w:tcPr>
-          <w:p/>
-        </w:tc>
-        <w:tc>
-          <w:tcPr>
-            <w:tcW w:w="2254" w:type="dxa"/>
-          </w:tcPr>
-          <w:p/>
-        </w:tc>
-        <w:tc>
-          <w:tcPr>
-            <w:tcW w:w="2254" w:type="dxa"/>
-          </w:tcPr>
-          <w:p/>
-        </w:tc>
-      </w:tr>
-      <w:tr>
-        <w:tc>
-          <w:tcPr>
-            <w:tcW w:w="2254" w:type="dxa"/>
-          </w:tcPr>
-          <w:p/>
-        </w:tc>
-        <w:tc>
-          <w:tcPr>
-            <w:tcW w:w="2254" w:type="dxa"/>
-          </w:tcPr>
-          <w:p/>
-        </w:tc>
-        <w:tc>
-          <w:tcPr>
-            <w:tcW w:w="2254" w:type="dxa"/>
-          </w:tcPr>
-          <w:p/>
-        </w:tc>
-        <w:tc>
-          <w:tcPr>
-            <w:tcW w:w="2254" w:type="dxa"/>
-          </w:tcPr>
-          <w:p/>
-        </w:tc>
-      </w:tr>
-      <w:tr>
-        <w:tc>
-          <w:tcPr>
-            <w:tcW w:w="2254" w:type="dxa"/>
-          </w:tcPr>
-          <w:p/>
-        </w:tc>
-        <w:tc>
-          <w:tcPr>
-            <w:tcW w:w="2254" w:type="dxa"/>
-          </w:tcPr>
-          <w:p/>
-        </w:tc>
-        <w:tc>
-          <w:tcPr>
-            <w:tcW w:w="2254" w:type="dxa"/>
-          </w:tcPr>
-          <w:p/>
-        </w:tc>
-        <w:tc>
-          <w:tcPr>
-            <w:tcW w:w="2254" w:type="dxa"/>
-          </w:tcPr>
-          <w:p/>
-        </w:tc>
-      </w:tr>
+        <w:tc>
+          <w:tcPr>
+            <w:tcW w:w="1514" w:type="dxa"/>
+            <w:tcBorders>
+              <w:top w:val="single" w:sz="2" w:space="0" w:color="auto"/>
+            </w:tcBorders>
+          </w:tcPr>
+          <w:p/>
+        </w:tc>
+      </w:tr>
+      <w:tr>
+        <w:tc>
+          <w:tcPr>
+            <w:tcW w:w="1926" w:type="dxa"/>
+          </w:tcPr>
+          <w:p>
+            <w:permStart w:id="1783002098" w:edGrp="everyone" w:colFirst="0" w:colLast="0"/>
+            <w:permStart w:id="1639798988" w:edGrp="everyone" w:colFirst="1" w:colLast="1"/>
+            <w:permStart w:id="362891956" w:edGrp="everyone" w:colFirst="2" w:colLast="2"/>
+            <w:permStart w:id="1370585992" w:edGrp="everyone" w:colFirst="3" w:colLast="3"/>
+            <w:permStart w:id="938293346" w:edGrp="everyone" w:colFirst="4" w:colLast="4"/>
+            <w:permEnd w:id="950558777"/>
+            <w:permEnd w:id="728708176"/>
+            <w:permEnd w:id="1864264917"/>
+            <w:permEnd w:id="81210026"/>
+            <w:permEnd w:id="460416394"/>
+          </w:p>
+        </w:tc>
+        <w:tc>
+          <w:tcPr>
+            <w:tcW w:w="1880" w:type="dxa"/>
+          </w:tcPr>
+          <w:p/>
+        </w:tc>
+        <w:tc>
+          <w:tcPr>
+            <w:tcW w:w="1850" w:type="dxa"/>
+          </w:tcPr>
+          <w:p/>
+        </w:tc>
+        <w:tc>
+          <w:tcPr>
+            <w:tcW w:w="1850" w:type="dxa"/>
+          </w:tcPr>
+          <w:p/>
+        </w:tc>
+        <w:tc>
+          <w:tcPr>
+            <w:tcW w:w="1514" w:type="dxa"/>
+          </w:tcPr>
+          <w:p/>
+        </w:tc>
+      </w:tr>
+      <w:tr>
+        <w:tc>
+          <w:tcPr>
+            <w:tcW w:w="1926" w:type="dxa"/>
+          </w:tcPr>
+          <w:p>
+            <w:permStart w:id="163659376" w:edGrp="everyone" w:colFirst="0" w:colLast="0"/>
+            <w:permStart w:id="1538874496" w:edGrp="everyone" w:colFirst="1" w:colLast="1"/>
+            <w:permStart w:id="79565944" w:edGrp="everyone" w:colFirst="2" w:colLast="2"/>
+            <w:permStart w:id="462236114" w:edGrp="everyone" w:colFirst="3" w:colLast="3"/>
+            <w:permStart w:id="1860253588" w:edGrp="everyone" w:colFirst="4" w:colLast="4"/>
+            <w:permEnd w:id="1783002098"/>
+            <w:permEnd w:id="1639798988"/>
+            <w:permEnd w:id="362891956"/>
+            <w:permEnd w:id="1370585992"/>
+            <w:permEnd w:id="938293346"/>
+          </w:p>
+        </w:tc>
+        <w:tc>
+          <w:tcPr>
+            <w:tcW w:w="1880" w:type="dxa"/>
+          </w:tcPr>
+          <w:p/>
+        </w:tc>
+        <w:tc>
+          <w:tcPr>
+            <w:tcW w:w="1850" w:type="dxa"/>
+          </w:tcPr>
+          <w:p/>
+        </w:tc>
+        <w:tc>
+          <w:tcPr>
+            <w:tcW w:w="1850" w:type="dxa"/>
+          </w:tcPr>
+          <w:p/>
+        </w:tc>
+        <w:tc>
+          <w:tcPr>
+            <w:tcW w:w="1514" w:type="dxa"/>
+          </w:tcPr>
+          <w:p/>
+        </w:tc>
+      </w:tr>
+      <w:tr>
+        <w:tc>
+          <w:tcPr>
+            <w:tcW w:w="1926" w:type="dxa"/>
+          </w:tcPr>
+          <w:p>
+            <w:permStart w:id="416183884" w:edGrp="everyone" w:colFirst="0" w:colLast="0"/>
+            <w:permStart w:id="458311534" w:edGrp="everyone" w:colFirst="1" w:colLast="1"/>
+            <w:permStart w:id="1292052273" w:edGrp="everyone" w:colFirst="2" w:colLast="2"/>
+            <w:permStart w:id="1293959477" w:edGrp="everyone" w:colFirst="3" w:colLast="3"/>
+            <w:permStart w:id="513214754" w:edGrp="everyone" w:colFirst="4" w:colLast="4"/>
+            <w:permEnd w:id="163659376"/>
+            <w:permEnd w:id="1538874496"/>
+            <w:permEnd w:id="79565944"/>
+            <w:permEnd w:id="462236114"/>
+            <w:permEnd w:id="1860253588"/>
+          </w:p>
+        </w:tc>
+        <w:tc>
+          <w:tcPr>
+            <w:tcW w:w="1880" w:type="dxa"/>
+          </w:tcPr>
+          <w:p/>
+        </w:tc>
+        <w:tc>
+          <w:tcPr>
+            <w:tcW w:w="1850" w:type="dxa"/>
+          </w:tcPr>
+          <w:p/>
+        </w:tc>
+        <w:tc>
+          <w:tcPr>
+            <w:tcW w:w="1850" w:type="dxa"/>
+          </w:tcPr>
+          <w:p/>
+        </w:tc>
+        <w:tc>
+          <w:tcPr>
+            <w:tcW w:w="1514" w:type="dxa"/>
+          </w:tcPr>
+          <w:p/>
+        </w:tc>
+      </w:tr>
+      <w:tr>
+        <w:tc>
+          <w:tcPr>
+            <w:tcW w:w="1926" w:type="dxa"/>
+          </w:tcPr>
+          <w:p>
+            <w:permStart w:id="1781218070" w:edGrp="everyone" w:colFirst="0" w:colLast="0"/>
+            <w:permStart w:id="1395148279" w:edGrp="everyone" w:colFirst="1" w:colLast="1"/>
+            <w:permStart w:id="510615438" w:edGrp="everyone" w:colFirst="2" w:colLast="2"/>
+            <w:permStart w:id="2054765554" w:edGrp="everyone" w:colFirst="3" w:colLast="3"/>
+            <w:permStart w:id="2018137590" w:edGrp="everyone" w:colFirst="4" w:colLast="4"/>
+            <w:permEnd w:id="416183884"/>
+            <w:permEnd w:id="458311534"/>
+            <w:permEnd w:id="1292052273"/>
+            <w:permEnd w:id="1293959477"/>
+            <w:permEnd w:id="513214754"/>
+          </w:p>
+        </w:tc>
+        <w:tc>
+          <w:tcPr>
+            <w:tcW w:w="1880" w:type="dxa"/>
+          </w:tcPr>
+          <w:p/>
+        </w:tc>
+        <w:tc>
+          <w:tcPr>
+            <w:tcW w:w="1850" w:type="dxa"/>
+          </w:tcPr>
+          <w:p/>
+        </w:tc>
+        <w:tc>
+          <w:tcPr>
+            <w:tcW w:w="1850" w:type="dxa"/>
+          </w:tcPr>
+          <w:p/>
+        </w:tc>
+        <w:tc>
+          <w:tcPr>
+            <w:tcW w:w="1514" w:type="dxa"/>
+          </w:tcPr>
+          <w:p/>
+        </w:tc>
+      </w:tr>
+      <w:tr>
+        <w:tc>
+          <w:tcPr>
+            <w:tcW w:w="1926" w:type="dxa"/>
+          </w:tcPr>
+          <w:p>
+            <w:permStart w:id="823528672" w:edGrp="everyone" w:colFirst="0" w:colLast="0"/>
+            <w:permStart w:id="2000968562" w:edGrp="everyone" w:colFirst="1" w:colLast="1"/>
+            <w:permStart w:id="1742090605" w:edGrp="everyone" w:colFirst="2" w:colLast="2"/>
+            <w:permStart w:id="426784545" w:edGrp="everyone" w:colFirst="3" w:colLast="3"/>
+            <w:permStart w:id="949685429" w:edGrp="everyone" w:colFirst="4" w:colLast="4"/>
+            <w:permEnd w:id="1781218070"/>
+            <w:permEnd w:id="1395148279"/>
+            <w:permEnd w:id="510615438"/>
+            <w:permEnd w:id="2054765554"/>
+            <w:permEnd w:id="2018137590"/>
+          </w:p>
+        </w:tc>
+        <w:tc>
+          <w:tcPr>
+            <w:tcW w:w="1880" w:type="dxa"/>
+          </w:tcPr>
+          <w:p/>
+        </w:tc>
+        <w:tc>
+          <w:tcPr>
+            <w:tcW w:w="1850" w:type="dxa"/>
+          </w:tcPr>
+          <w:p/>
+        </w:tc>
+        <w:tc>
+          <w:tcPr>
+            <w:tcW w:w="1850" w:type="dxa"/>
+          </w:tcPr>
+          <w:p/>
+        </w:tc>
+        <w:tc>
+          <w:tcPr>
+            <w:tcW w:w="1514" w:type="dxa"/>
+          </w:tcPr>
+          <w:p/>
+        </w:tc>
+      </w:tr>
+      <w:tr>
+        <w:tc>
+          <w:tcPr>
+            <w:tcW w:w="1926" w:type="dxa"/>
+          </w:tcPr>
+          <w:p>
+            <w:permStart w:id="1226398357" w:edGrp="everyone" w:colFirst="0" w:colLast="0"/>
+            <w:permStart w:id="1184237849" w:edGrp="everyone" w:colFirst="1" w:colLast="1"/>
+            <w:permStart w:id="1897608995" w:edGrp="everyone" w:colFirst="2" w:colLast="2"/>
+            <w:permStart w:id="843274970" w:edGrp="everyone" w:colFirst="3" w:colLast="3"/>
+            <w:permStart w:id="1992909383" w:edGrp="everyone" w:colFirst="4" w:colLast="4"/>
+            <w:permEnd w:id="823528672"/>
+            <w:permEnd w:id="2000968562"/>
+            <w:permEnd w:id="1742090605"/>
+            <w:permEnd w:id="426784545"/>
+            <w:permEnd w:id="949685429"/>
+          </w:p>
+        </w:tc>
+        <w:tc>
+          <w:tcPr>
+            <w:tcW w:w="1880" w:type="dxa"/>
+          </w:tcPr>
+          <w:p/>
+        </w:tc>
+        <w:tc>
+          <w:tcPr>
+            <w:tcW w:w="1850" w:type="dxa"/>
+          </w:tcPr>
+          <w:p/>
+        </w:tc>
+        <w:tc>
+          <w:tcPr>
+            <w:tcW w:w="1850" w:type="dxa"/>
+          </w:tcPr>
+          <w:p/>
+        </w:tc>
+        <w:tc>
+          <w:tcPr>
+            <w:tcW w:w="1514" w:type="dxa"/>
+          </w:tcPr>
+          <w:p/>
+        </w:tc>
+      </w:tr>
+      <w:permEnd w:id="1226398357"/>
+      <w:permEnd w:id="1184237849"/>
+      <w:permEnd w:id="1897608995"/>
+      <w:permEnd w:id="843274970"/>
+      <w:permEnd w:id="1992909383"/>
     </w:tbl>
     <w:p/>
     <w:sectPr>
@@ -1736,11 +2473,127 @@
       </w:rPr>
     </w:lvl>
   </w:abstractNum>
+  <w:abstractNum w:abstractNumId="2" w15:restartNumberingAfterBreak="0">
+    <w:nsid w:val="4B9F5B0D"/>
+    <w:multiLevelType w:val="hybridMultilevel"/>
+    <w:tmpl w:val="5BC61DC4"/>
+    <w:lvl w:ilvl="0" w:tplc="FDDCA24A">
+      <w:start w:val="7"/>
+      <w:numFmt w:val="bullet"/>
+      <w:lvlText w:val=""/>
+      <w:lvlJc w:val="left"/>
+      <w:pPr>
+        <w:ind w:left="720" w:hanging="360"/>
+      </w:pPr>
+      <w:rPr>
+        <w:rFonts w:ascii="Symbol" w:eastAsiaTheme="minorHAnsi" w:hAnsi="Symbol" w:cstheme="minorBidi" w:hint="default"/>
+      </w:rPr>
+    </w:lvl>
+    <w:lvl w:ilvl="1" w:tplc="04130003" w:tentative="1">
+      <w:start w:val="1"/>
+      <w:numFmt w:val="bullet"/>
+      <w:lvlText w:val="o"/>
+      <w:lvlJc w:val="left"/>
+      <w:pPr>
+        <w:ind w:left="1440" w:hanging="360"/>
+      </w:pPr>
+      <w:rPr>
+        <w:rFonts w:ascii="Courier New" w:hAnsi="Courier New" w:cs="Courier New" w:hint="default"/>
+      </w:rPr>
+    </w:lvl>
+    <w:lvl w:ilvl="2" w:tplc="04130005" w:tentative="1">
+      <w:start w:val="1"/>
+      <w:numFmt w:val="bullet"/>
+      <w:lvlText w:val=""/>
+      <w:lvlJc w:val="left"/>
+      <w:pPr>
+        <w:ind w:left="2160" w:hanging="360"/>
+      </w:pPr>
+      <w:rPr>
+        <w:rFonts w:ascii="Wingdings" w:hAnsi="Wingdings" w:hint="default"/>
+      </w:rPr>
+    </w:lvl>
+    <w:lvl w:ilvl="3" w:tplc="04130001" w:tentative="1">
+      <w:start w:val="1"/>
+      <w:numFmt w:val="bullet"/>
+      <w:lvlText w:val=""/>
+      <w:lvlJc w:val="left"/>
+      <w:pPr>
+        <w:ind w:left="2880" w:hanging="360"/>
+      </w:pPr>
+      <w:rPr>
+        <w:rFonts w:ascii="Symbol" w:hAnsi="Symbol" w:hint="default"/>
+      </w:rPr>
+    </w:lvl>
+    <w:lvl w:ilvl="4" w:tplc="04130003" w:tentative="1">
+      <w:start w:val="1"/>
+      <w:numFmt w:val="bullet"/>
+      <w:lvlText w:val="o"/>
+      <w:lvlJc w:val="left"/>
+      <w:pPr>
+        <w:ind w:left="3600" w:hanging="360"/>
+      </w:pPr>
+      <w:rPr>
+        <w:rFonts w:ascii="Courier New" w:hAnsi="Courier New" w:cs="Courier New" w:hint="default"/>
+      </w:rPr>
+    </w:lvl>
+    <w:lvl w:ilvl="5" w:tplc="04130005" w:tentative="1">
+      <w:start w:val="1"/>
+      <w:numFmt w:val="bullet"/>
+      <w:lvlText w:val=""/>
+      <w:lvlJc w:val="left"/>
+      <w:pPr>
+        <w:ind w:left="4320" w:hanging="360"/>
+      </w:pPr>
+      <w:rPr>
+        <w:rFonts w:ascii="Wingdings" w:hAnsi="Wingdings" w:hint="default"/>
+      </w:rPr>
+    </w:lvl>
+    <w:lvl w:ilvl="6" w:tplc="04130001" w:tentative="1">
+      <w:start w:val="1"/>
+      <w:numFmt w:val="bullet"/>
+      <w:lvlText w:val=""/>
+      <w:lvlJc w:val="left"/>
+      <w:pPr>
+        <w:ind w:left="5040" w:hanging="360"/>
+      </w:pPr>
+      <w:rPr>
+        <w:rFonts w:ascii="Symbol" w:hAnsi="Symbol" w:hint="default"/>
+      </w:rPr>
+    </w:lvl>
+    <w:lvl w:ilvl="7" w:tplc="04130003" w:tentative="1">
+      <w:start w:val="1"/>
+      <w:numFmt w:val="bullet"/>
+      <w:lvlText w:val="o"/>
+      <w:lvlJc w:val="left"/>
+      <w:pPr>
+        <w:ind w:left="5760" w:hanging="360"/>
+      </w:pPr>
+      <w:rPr>
+        <w:rFonts w:ascii="Courier New" w:hAnsi="Courier New" w:cs="Courier New" w:hint="default"/>
+      </w:rPr>
+    </w:lvl>
+    <w:lvl w:ilvl="8" w:tplc="04130005" w:tentative="1">
+      <w:start w:val="1"/>
+      <w:numFmt w:val="bullet"/>
+      <w:lvlText w:val=""/>
+      <w:lvlJc w:val="left"/>
+      <w:pPr>
+        <w:ind w:left="6480" w:hanging="360"/>
+      </w:pPr>
+      <w:rPr>
+        <w:rFonts w:ascii="Wingdings" w:hAnsi="Wingdings" w:hint="default"/>
+      </w:rPr>
+    </w:lvl>
+  </w:abstractNum>
   <w:num w:numId="1" w16cid:durableId="122506848">
     <w:abstractNumId w:val="0"/>
   </w:num>
   <w:num w:numId="2" w16cid:durableId="324477573">
     <w:abstractNumId w:val="1"/>
+  </w:num>
+  <w:num w:numId="3" w16cid:durableId="1389188571">
+    <w:abstractNumId w:val="2"/>
   </w:num>
 </w:numbering>
 </file>
@@ -2143,7 +2996,10 @@
   <w:style w:type="paragraph" w:default="1" w:styleId="Normal">
     <w:name w:val="Normal"/>
     <w:qFormat/>
-    <w:rsid w:val="00264E98"/>
+    <w:rsid w:val="00A16F29"/>
+    <w:pPr>
+      <w:jc w:val="both"/>
+    </w:pPr>
     <w:rPr>
       <w:sz w:val="20"/>
     </w:rPr>

</xml_diff>